<commit_message>
Adding virtual scope description
</commit_message>
<xml_diff>
--- a/misc/NetSchedule Server Overview.docx
+++ b/misc/NetSchedule Server Overview.docx
@@ -1,6 +1,6 @@
 
 <file path=word/document.xml><?xml version="1.0" encoding="utf-8"?>
-<w:document xmlns:wpc="http://schemas.microsoft.com/office/word/2010/wordprocessingCanvas" xmlns:mc="http://schemas.openxmlformats.org/markup-compatibility/2006" xmlns:o="urn:schemas-microsoft-com:office:office" xmlns:r="http://schemas.openxmlformats.org/officeDocument/2006/relationships" xmlns:m="http://schemas.openxmlformats.org/officeDocument/2006/math" xmlns:v="urn:schemas-microsoft-com:vml" xmlns:wp14="http://schemas.microsoft.com/office/word/2010/wordprocessingDrawing" xmlns:wp="http://schemas.openxmlformats.org/drawingml/2006/wordprocessingDrawing" xmlns:w10="urn:schemas-microsoft-com:office:word" xmlns:w="http://schemas.openxmlformats.org/wordprocessingml/2006/main" xmlns:w14="http://schemas.microsoft.com/office/word/2010/wordml" xmlns:w15="http://schemas.microsoft.com/office/word/2012/wordml" xmlns:wpg="http://schemas.microsoft.com/office/word/2010/wordprocessingGroup" xmlns:wpi="http://schemas.microsoft.com/office/word/2010/wordprocessingInk" xmlns:wne="http://schemas.microsoft.com/office/word/2006/wordml" xmlns:wps="http://schemas.microsoft.com/office/word/2010/wordprocessingShape" mc:Ignorable="w14 w15 wp14">
+<w:document xmlns:wpc="http://schemas.microsoft.com/office/word/2010/wordprocessingCanvas" xmlns:cx="http://schemas.microsoft.com/office/drawing/2014/chartex" xmlns:cx1="http://schemas.microsoft.com/office/drawing/2015/9/8/chartex" xmlns:cx2="http://schemas.microsoft.com/office/drawing/2015/10/21/chartex" xmlns:cx3="http://schemas.microsoft.com/office/drawing/2016/5/9/chartex" xmlns:cx4="http://schemas.microsoft.com/office/drawing/2016/5/10/chartex" xmlns:cx5="http://schemas.microsoft.com/office/drawing/2016/5/11/chartex" xmlns:mc="http://schemas.openxmlformats.org/markup-compatibility/2006" xmlns:o="urn:schemas-microsoft-com:office:office" xmlns:r="http://schemas.openxmlformats.org/officeDocument/2006/relationships" xmlns:m="http://schemas.openxmlformats.org/officeDocument/2006/math" xmlns:v="urn:schemas-microsoft-com:vml" xmlns:wp14="http://schemas.microsoft.com/office/word/2010/wordprocessingDrawing" xmlns:wp="http://schemas.openxmlformats.org/drawingml/2006/wordprocessingDrawing" xmlns:w10="urn:schemas-microsoft-com:office:word" xmlns:w="http://schemas.openxmlformats.org/wordprocessingml/2006/main" xmlns:w14="http://schemas.microsoft.com/office/word/2010/wordml" xmlns:w15="http://schemas.microsoft.com/office/word/2012/wordml" xmlns:w16se="http://schemas.microsoft.com/office/word/2015/wordml/symex" xmlns:wpg="http://schemas.microsoft.com/office/word/2010/wordprocessingGroup" xmlns:wpi="http://schemas.microsoft.com/office/word/2010/wordprocessingInk" xmlns:wne="http://schemas.microsoft.com/office/word/2006/wordml" xmlns:wps="http://schemas.microsoft.com/office/word/2010/wordprocessingShape" mc:Ignorable="w14 w15 w16se wp14">
   <w:body>
     <w:sdt>
       <w:sdtPr>
@@ -291,7 +291,10 @@
             </w:sdt>
           </w:tr>
         </w:tbl>
-        <w:p/>
+        <w:p>
+          <w:bookmarkStart w:id="0" w:name="_GoBack"/>
+          <w:bookmarkEnd w:id="0"/>
+        </w:p>
         <w:p/>
         <w:tbl>
           <w:tblPr>
@@ -323,7 +326,7 @@
                       <w:t>Document version: 1.3</w:t>
                     </w:r>
                     <w:r>
-                      <w:t>4</w:t>
+                      <w:t>5</w:t>
                     </w:r>
                   </w:p>
                 </w:tc>
@@ -2151,6 +2154,48 @@
           <w:p>
             <w:r>
               <w:t>Adding REDO and REREAD commands description to the new ‘debugging’ section for NS 4.28.0.</w:t>
+            </w:r>
+          </w:p>
+        </w:tc>
+      </w:tr>
+      <w:tr>
+        <w:tc>
+          <w:tcPr>
+            <w:tcW w:w="1008" w:type="dxa"/>
+          </w:tcPr>
+          <w:p>
+            <w:r>
+              <w:t>1.35</w:t>
+            </w:r>
+          </w:p>
+        </w:tc>
+        <w:tc>
+          <w:tcPr>
+            <w:tcW w:w="1710" w:type="dxa"/>
+          </w:tcPr>
+          <w:p>
+            <w:r>
+              <w:t>August 15, 2017</w:t>
+            </w:r>
+          </w:p>
+        </w:tc>
+        <w:tc>
+          <w:tcPr>
+            <w:tcW w:w="2250" w:type="dxa"/>
+          </w:tcPr>
+          <w:p>
+            <w:r>
+              <w:t>Sergey Satskiy</w:t>
+            </w:r>
+          </w:p>
+        </w:tc>
+        <w:tc>
+          <w:tcPr>
+            <w:tcW w:w="4608" w:type="dxa"/>
+          </w:tcPr>
+          <w:p>
+            <w:r>
+              <w:t>Adding virtual scopes feature description.</w:t>
             </w:r>
           </w:p>
         </w:tc>
@@ -2212,7 +2257,7 @@
           <w:r>
             <w:fldChar w:fldCharType="separate"/>
           </w:r>
-          <w:hyperlink w:anchor="_Toc464563595" w:history="1">
+          <w:hyperlink w:anchor="_Toc490567839" w:history="1">
             <w:r>
               <w:rPr>
                 <w:rStyle w:val="Hyperlink"/>
@@ -2239,7 +2284,7 @@
                 <w:noProof/>
                 <w:webHidden/>
               </w:rPr>
-              <w:instrText xml:space="preserve"> PAGEREF _Toc464563595 \h </w:instrText>
+              <w:instrText xml:space="preserve"> PAGEREF _Toc490567839 \h </w:instrText>
             </w:r>
             <w:r>
               <w:rPr>
@@ -2281,7 +2326,7 @@
               <w:noProof/>
             </w:rPr>
           </w:pPr>
-          <w:hyperlink w:anchor="_Toc464563596" w:history="1">
+          <w:hyperlink w:anchor="_Toc490567840" w:history="1">
             <w:r>
               <w:rPr>
                 <w:rStyle w:val="Hyperlink"/>
@@ -2308,7 +2353,7 @@
                 <w:noProof/>
                 <w:webHidden/>
               </w:rPr>
-              <w:instrText xml:space="preserve"> PAGEREF _Toc464563596 \h </w:instrText>
+              <w:instrText xml:space="preserve"> PAGEREF _Toc490567840 \h </w:instrText>
             </w:r>
             <w:r>
               <w:rPr>
@@ -2350,7 +2395,7 @@
               <w:noProof/>
             </w:rPr>
           </w:pPr>
-          <w:hyperlink w:anchor="_Toc464563597" w:history="1">
+          <w:hyperlink w:anchor="_Toc490567841" w:history="1">
             <w:r>
               <w:rPr>
                 <w:rStyle w:val="Hyperlink"/>
@@ -2377,7 +2422,7 @@
                 <w:noProof/>
                 <w:webHidden/>
               </w:rPr>
-              <w:instrText xml:space="preserve"> PAGEREF _Toc464563597 \h </w:instrText>
+              <w:instrText xml:space="preserve"> PAGEREF _Toc490567841 \h </w:instrText>
             </w:r>
             <w:r>
               <w:rPr>
@@ -2419,7 +2464,7 @@
               <w:noProof/>
             </w:rPr>
           </w:pPr>
-          <w:hyperlink w:anchor="_Toc464563598" w:history="1">
+          <w:hyperlink w:anchor="_Toc490567842" w:history="1">
             <w:r>
               <w:rPr>
                 <w:rStyle w:val="Hyperlink"/>
@@ -2446,7 +2491,7 @@
                 <w:noProof/>
                 <w:webHidden/>
               </w:rPr>
-              <w:instrText xml:space="preserve"> PAGEREF _Toc464563598 \h </w:instrText>
+              <w:instrText xml:space="preserve"> PAGEREF _Toc490567842 \h </w:instrText>
             </w:r>
             <w:r>
               <w:rPr>
@@ -2488,7 +2533,7 @@
               <w:noProof/>
             </w:rPr>
           </w:pPr>
-          <w:hyperlink w:anchor="_Toc464563599" w:history="1">
+          <w:hyperlink w:anchor="_Toc490567843" w:history="1">
             <w:r>
               <w:rPr>
                 <w:rStyle w:val="Hyperlink"/>
@@ -2515,7 +2560,7 @@
                 <w:noProof/>
                 <w:webHidden/>
               </w:rPr>
-              <w:instrText xml:space="preserve"> PAGEREF _Toc464563599 \h </w:instrText>
+              <w:instrText xml:space="preserve"> PAGEREF _Toc490567843 \h </w:instrText>
             </w:r>
             <w:r>
               <w:rPr>
@@ -2557,7 +2602,7 @@
               <w:noProof/>
             </w:rPr>
           </w:pPr>
-          <w:hyperlink w:anchor="_Toc464563600" w:history="1">
+          <w:hyperlink w:anchor="_Toc490567844" w:history="1">
             <w:r>
               <w:rPr>
                 <w:rStyle w:val="Hyperlink"/>
@@ -2584,7 +2629,7 @@
                 <w:noProof/>
                 <w:webHidden/>
               </w:rPr>
-              <w:instrText xml:space="preserve"> PAGEREF _Toc464563600 \h </w:instrText>
+              <w:instrText xml:space="preserve"> PAGEREF _Toc490567844 \h </w:instrText>
             </w:r>
             <w:r>
               <w:rPr>
@@ -2626,7 +2671,7 @@
               <w:noProof/>
             </w:rPr>
           </w:pPr>
-          <w:hyperlink w:anchor="_Toc464563601" w:history="1">
+          <w:hyperlink w:anchor="_Toc490567845" w:history="1">
             <w:r>
               <w:rPr>
                 <w:rStyle w:val="Hyperlink"/>
@@ -2653,7 +2698,7 @@
                 <w:noProof/>
                 <w:webHidden/>
               </w:rPr>
-              <w:instrText xml:space="preserve"> PAGEREF _Toc464563601 \h </w:instrText>
+              <w:instrText xml:space="preserve"> PAGEREF _Toc490567845 \h </w:instrText>
             </w:r>
             <w:r>
               <w:rPr>
@@ -2695,7 +2740,7 @@
               <w:noProof/>
             </w:rPr>
           </w:pPr>
-          <w:hyperlink w:anchor="_Toc464563602" w:history="1">
+          <w:hyperlink w:anchor="_Toc490567846" w:history="1">
             <w:r>
               <w:rPr>
                 <w:rStyle w:val="Hyperlink"/>
@@ -2722,7 +2767,7 @@
                 <w:noProof/>
                 <w:webHidden/>
               </w:rPr>
-              <w:instrText xml:space="preserve"> PAGEREF _Toc464563602 \h </w:instrText>
+              <w:instrText xml:space="preserve"> PAGEREF _Toc490567846 \h </w:instrText>
             </w:r>
             <w:r>
               <w:rPr>
@@ -2764,7 +2809,7 @@
               <w:noProof/>
             </w:rPr>
           </w:pPr>
-          <w:hyperlink w:anchor="_Toc464563603" w:history="1">
+          <w:hyperlink w:anchor="_Toc490567847" w:history="1">
             <w:r>
               <w:rPr>
                 <w:rStyle w:val="Hyperlink"/>
@@ -2791,7 +2836,7 @@
                 <w:noProof/>
                 <w:webHidden/>
               </w:rPr>
-              <w:instrText xml:space="preserve"> PAGEREF _Toc464563603 \h </w:instrText>
+              <w:instrText xml:space="preserve"> PAGEREF _Toc490567847 \h </w:instrText>
             </w:r>
             <w:r>
               <w:rPr>
@@ -2833,7 +2878,7 @@
               <w:noProof/>
             </w:rPr>
           </w:pPr>
-          <w:hyperlink w:anchor="_Toc464563604" w:history="1">
+          <w:hyperlink w:anchor="_Toc490567848" w:history="1">
             <w:r>
               <w:rPr>
                 <w:rStyle w:val="Hyperlink"/>
@@ -2860,7 +2905,7 @@
                 <w:noProof/>
                 <w:webHidden/>
               </w:rPr>
-              <w:instrText xml:space="preserve"> PAGEREF _Toc464563604 \h </w:instrText>
+              <w:instrText xml:space="preserve"> PAGEREF _Toc490567848 \h </w:instrText>
             </w:r>
             <w:r>
               <w:rPr>
@@ -2902,7 +2947,7 @@
               <w:noProof/>
             </w:rPr>
           </w:pPr>
-          <w:hyperlink w:anchor="_Toc464563605" w:history="1">
+          <w:hyperlink w:anchor="_Toc490567849" w:history="1">
             <w:r>
               <w:rPr>
                 <w:rStyle w:val="Hyperlink"/>
@@ -2929,7 +2974,7 @@
                 <w:noProof/>
                 <w:webHidden/>
               </w:rPr>
-              <w:instrText xml:space="preserve"> PAGEREF _Toc464563605 \h </w:instrText>
+              <w:instrText xml:space="preserve"> PAGEREF _Toc490567849 \h </w:instrText>
             </w:r>
             <w:r>
               <w:rPr>
@@ -2971,7 +3016,7 @@
               <w:noProof/>
             </w:rPr>
           </w:pPr>
-          <w:hyperlink w:anchor="_Toc464563606" w:history="1">
+          <w:hyperlink w:anchor="_Toc490567850" w:history="1">
             <w:r>
               <w:rPr>
                 <w:rStyle w:val="Hyperlink"/>
@@ -2998,7 +3043,7 @@
                 <w:noProof/>
                 <w:webHidden/>
               </w:rPr>
-              <w:instrText xml:space="preserve"> PAGEREF _Toc464563606 \h </w:instrText>
+              <w:instrText xml:space="preserve"> PAGEREF _Toc490567850 \h </w:instrText>
             </w:r>
             <w:r>
               <w:rPr>
@@ -3040,7 +3085,7 @@
               <w:noProof/>
             </w:rPr>
           </w:pPr>
-          <w:hyperlink w:anchor="_Toc464563607" w:history="1">
+          <w:hyperlink w:anchor="_Toc490567851" w:history="1">
             <w:r>
               <w:rPr>
                 <w:rStyle w:val="Hyperlink"/>
@@ -3067,7 +3112,7 @@
                 <w:noProof/>
                 <w:webHidden/>
               </w:rPr>
-              <w:instrText xml:space="preserve"> PAGEREF _Toc464563607 \h </w:instrText>
+              <w:instrText xml:space="preserve"> PAGEREF _Toc490567851 \h </w:instrText>
             </w:r>
             <w:r>
               <w:rPr>
@@ -3109,7 +3154,7 @@
               <w:noProof/>
             </w:rPr>
           </w:pPr>
-          <w:hyperlink w:anchor="_Toc464563608" w:history="1">
+          <w:hyperlink w:anchor="_Toc490567852" w:history="1">
             <w:r>
               <w:rPr>
                 <w:rStyle w:val="Hyperlink"/>
@@ -3136,7 +3181,7 @@
                 <w:noProof/>
                 <w:webHidden/>
               </w:rPr>
-              <w:instrText xml:space="preserve"> PAGEREF _Toc464563608 \h </w:instrText>
+              <w:instrText xml:space="preserve"> PAGEREF _Toc490567852 \h </w:instrText>
             </w:r>
             <w:r>
               <w:rPr>
@@ -3178,7 +3223,7 @@
               <w:noProof/>
             </w:rPr>
           </w:pPr>
-          <w:hyperlink w:anchor="_Toc464563609" w:history="1">
+          <w:hyperlink w:anchor="_Toc490567853" w:history="1">
             <w:r>
               <w:rPr>
                 <w:rStyle w:val="Hyperlink"/>
@@ -3205,7 +3250,7 @@
                 <w:noProof/>
                 <w:webHidden/>
               </w:rPr>
-              <w:instrText xml:space="preserve"> PAGEREF _Toc464563609 \h </w:instrText>
+              <w:instrText xml:space="preserve"> PAGEREF _Toc490567853 \h </w:instrText>
             </w:r>
             <w:r>
               <w:rPr>
@@ -3247,7 +3292,7 @@
               <w:noProof/>
             </w:rPr>
           </w:pPr>
-          <w:hyperlink w:anchor="_Toc464563610" w:history="1">
+          <w:hyperlink w:anchor="_Toc490567854" w:history="1">
             <w:r>
               <w:rPr>
                 <w:rStyle w:val="Hyperlink"/>
@@ -3274,7 +3319,7 @@
                 <w:noProof/>
                 <w:webHidden/>
               </w:rPr>
-              <w:instrText xml:space="preserve"> PAGEREF _Toc464563610 \h </w:instrText>
+              <w:instrText xml:space="preserve"> PAGEREF _Toc490567854 \h </w:instrText>
             </w:r>
             <w:r>
               <w:rPr>
@@ -3316,7 +3361,7 @@
               <w:noProof/>
             </w:rPr>
           </w:pPr>
-          <w:hyperlink w:anchor="_Toc464563611" w:history="1">
+          <w:hyperlink w:anchor="_Toc490567855" w:history="1">
             <w:r>
               <w:rPr>
                 <w:rStyle w:val="Hyperlink"/>
@@ -3343,7 +3388,7 @@
                 <w:noProof/>
                 <w:webHidden/>
               </w:rPr>
-              <w:instrText xml:space="preserve"> PAGEREF _Toc464563611 \h </w:instrText>
+              <w:instrText xml:space="preserve"> PAGEREF _Toc490567855 \h </w:instrText>
             </w:r>
             <w:r>
               <w:rPr>
@@ -3385,7 +3430,7 @@
               <w:noProof/>
             </w:rPr>
           </w:pPr>
-          <w:hyperlink w:anchor="_Toc464563612" w:history="1">
+          <w:hyperlink w:anchor="_Toc490567856" w:history="1">
             <w:r>
               <w:rPr>
                 <w:rStyle w:val="Hyperlink"/>
@@ -3412,7 +3457,7 @@
                 <w:noProof/>
                 <w:webHidden/>
               </w:rPr>
-              <w:instrText xml:space="preserve"> PAGEREF _Toc464563612 \h </w:instrText>
+              <w:instrText xml:space="preserve"> PAGEREF _Toc490567856 \h </w:instrText>
             </w:r>
             <w:r>
               <w:rPr>
@@ -3454,7 +3499,7 @@
               <w:noProof/>
             </w:rPr>
           </w:pPr>
-          <w:hyperlink w:anchor="_Toc464563613" w:history="1">
+          <w:hyperlink w:anchor="_Toc490567857" w:history="1">
             <w:r>
               <w:rPr>
                 <w:rStyle w:val="Hyperlink"/>
@@ -3481,7 +3526,7 @@
                 <w:noProof/>
                 <w:webHidden/>
               </w:rPr>
-              <w:instrText xml:space="preserve"> PAGEREF _Toc464563613 \h </w:instrText>
+              <w:instrText xml:space="preserve"> PAGEREF _Toc490567857 \h </w:instrText>
             </w:r>
             <w:r>
               <w:rPr>
@@ -3523,7 +3568,7 @@
               <w:noProof/>
             </w:rPr>
           </w:pPr>
-          <w:hyperlink w:anchor="_Toc464563614" w:history="1">
+          <w:hyperlink w:anchor="_Toc490567858" w:history="1">
             <w:r>
               <w:rPr>
                 <w:rStyle w:val="Hyperlink"/>
@@ -3550,7 +3595,7 @@
                 <w:noProof/>
                 <w:webHidden/>
               </w:rPr>
-              <w:instrText xml:space="preserve"> PAGEREF _Toc464563614 \h </w:instrText>
+              <w:instrText xml:space="preserve"> PAGEREF _Toc490567858 \h </w:instrText>
             </w:r>
             <w:r>
               <w:rPr>
@@ -3592,13 +3637,13 @@
               <w:noProof/>
             </w:rPr>
           </w:pPr>
-          <w:hyperlink w:anchor="_Toc464563615" w:history="1">
+          <w:hyperlink w:anchor="_Toc490567859" w:history="1">
             <w:r>
               <w:rPr>
                 <w:rStyle w:val="Hyperlink"/>
                 <w:noProof/>
               </w:rPr>
-              <w:t>Debugging</w:t>
+              <w:t>Virtual Scopes</w:t>
             </w:r>
             <w:r>
               <w:rPr>
@@ -3619,7 +3664,7 @@
                 <w:noProof/>
                 <w:webHidden/>
               </w:rPr>
-              <w:instrText xml:space="preserve"> PAGEREF _Toc464563615 \h </w:instrText>
+              <w:instrText xml:space="preserve"> PAGEREF _Toc490567859 \h </w:instrText>
             </w:r>
             <w:r>
               <w:rPr>
@@ -3661,13 +3706,13 @@
               <w:noProof/>
             </w:rPr>
           </w:pPr>
-          <w:hyperlink w:anchor="_Toc464563616" w:history="1">
+          <w:hyperlink w:anchor="_Toc490567860" w:history="1">
             <w:r>
               <w:rPr>
                 <w:rStyle w:val="Hyperlink"/>
                 <w:noProof/>
               </w:rPr>
-              <w:t>Monitoring and Maintenance</w:t>
+              <w:t>Debugging</w:t>
             </w:r>
             <w:r>
               <w:rPr>
@@ -3688,7 +3733,76 @@
                 <w:noProof/>
                 <w:webHidden/>
               </w:rPr>
-              <w:instrText xml:space="preserve"> PAGEREF _Toc464563616 \h </w:instrText>
+              <w:instrText xml:space="preserve"> PAGEREF _Toc490567860 \h </w:instrText>
+            </w:r>
+            <w:r>
+              <w:rPr>
+                <w:noProof/>
+                <w:webHidden/>
+              </w:rPr>
+            </w:r>
+            <w:r>
+              <w:rPr>
+                <w:noProof/>
+                <w:webHidden/>
+              </w:rPr>
+              <w:fldChar w:fldCharType="separate"/>
+            </w:r>
+            <w:r>
+              <w:rPr>
+                <w:noProof/>
+                <w:webHidden/>
+              </w:rPr>
+              <w:t>18</w:t>
+            </w:r>
+            <w:r>
+              <w:rPr>
+                <w:noProof/>
+                <w:webHidden/>
+              </w:rPr>
+              <w:fldChar w:fldCharType="end"/>
+            </w:r>
+          </w:hyperlink>
+        </w:p>
+        <w:p>
+          <w:pPr>
+            <w:pStyle w:val="TOC1"/>
+            <w:tabs>
+              <w:tab w:val="right" w:leader="dot" w:pos="9350"/>
+            </w:tabs>
+            <w:rPr>
+              <w:rFonts w:eastAsiaTheme="minorEastAsia"/>
+              <w:noProof/>
+            </w:rPr>
+          </w:pPr>
+          <w:hyperlink w:anchor="_Toc490567861" w:history="1">
+            <w:r>
+              <w:rPr>
+                <w:rStyle w:val="Hyperlink"/>
+                <w:noProof/>
+              </w:rPr>
+              <w:t>Monitoring and Maintenance</w:t>
+            </w:r>
+            <w:r>
+              <w:rPr>
+                <w:noProof/>
+                <w:webHidden/>
+              </w:rPr>
+              <w:tab/>
+            </w:r>
+            <w:r>
+              <w:rPr>
+                <w:noProof/>
+                <w:webHidden/>
+              </w:rPr>
+              <w:fldChar w:fldCharType="begin"/>
+            </w:r>
+            <w:r>
+              <w:rPr>
+                <w:noProof/>
+                <w:webHidden/>
+              </w:rPr>
+              <w:instrText xml:space="preserve"> PAGEREF _Toc490567861 \h </w:instrText>
             </w:r>
             <w:r>
               <w:rPr>
@@ -3730,7 +3844,7 @@
               <w:noProof/>
             </w:rPr>
           </w:pPr>
-          <w:hyperlink w:anchor="_Toc464563617" w:history="1">
+          <w:hyperlink w:anchor="_Toc490567862" w:history="1">
             <w:r>
               <w:rPr>
                 <w:rStyle w:val="Hyperlink"/>
@@ -3757,7 +3871,7 @@
                 <w:noProof/>
                 <w:webHidden/>
               </w:rPr>
-              <w:instrText xml:space="preserve"> PAGEREF _Toc464563617 \h </w:instrText>
+              <w:instrText xml:space="preserve"> PAGEREF _Toc490567862 \h </w:instrText>
             </w:r>
             <w:r>
               <w:rPr>
@@ -3777,7 +3891,7 @@
                 <w:noProof/>
                 <w:webHidden/>
               </w:rPr>
-              <w:t>18</w:t>
+              <w:t>19</w:t>
             </w:r>
             <w:r>
               <w:rPr>
@@ -3799,7 +3913,7 @@
               <w:noProof/>
             </w:rPr>
           </w:pPr>
-          <w:hyperlink w:anchor="_Toc464563618" w:history="1">
+          <w:hyperlink w:anchor="_Toc490567863" w:history="1">
             <w:r>
               <w:rPr>
                 <w:rStyle w:val="Hyperlink"/>
@@ -3826,7 +3940,7 @@
                 <w:noProof/>
                 <w:webHidden/>
               </w:rPr>
-              <w:instrText xml:space="preserve"> PAGEREF _Toc464563618 \h </w:instrText>
+              <w:instrText xml:space="preserve"> PAGEREF _Toc490567863 \h </w:instrText>
             </w:r>
             <w:r>
               <w:rPr>
@@ -3846,7 +3960,7 @@
                 <w:noProof/>
                 <w:webHidden/>
               </w:rPr>
-              <w:t>18</w:t>
+              <w:t>19</w:t>
             </w:r>
             <w:r>
               <w:rPr>
@@ -3868,7 +3982,7 @@
               <w:noProof/>
             </w:rPr>
           </w:pPr>
-          <w:hyperlink w:anchor="_Toc464563619" w:history="1">
+          <w:hyperlink w:anchor="_Toc490567864" w:history="1">
             <w:r>
               <w:rPr>
                 <w:rStyle w:val="Hyperlink"/>
@@ -3895,7 +4009,7 @@
                 <w:noProof/>
                 <w:webHidden/>
               </w:rPr>
-              <w:instrText xml:space="preserve"> PAGEREF _Toc464563619 \h </w:instrText>
+              <w:instrText xml:space="preserve"> PAGEREF _Toc490567864 \h </w:instrText>
             </w:r>
             <w:r>
               <w:rPr>
@@ -3915,7 +4029,7 @@
                 <w:noProof/>
                 <w:webHidden/>
               </w:rPr>
-              <w:t>20</w:t>
+              <w:t>21</w:t>
             </w:r>
             <w:r>
               <w:rPr>
@@ -3937,7 +4051,7 @@
               <w:noProof/>
             </w:rPr>
           </w:pPr>
-          <w:hyperlink w:anchor="_Toc464563620" w:history="1">
+          <w:hyperlink w:anchor="_Toc490567865" w:history="1">
             <w:r>
               <w:rPr>
                 <w:rStyle w:val="Hyperlink"/>
@@ -3964,7 +4078,7 @@
                 <w:noProof/>
                 <w:webHidden/>
               </w:rPr>
-              <w:instrText xml:space="preserve"> PAGEREF _Toc464563620 \h </w:instrText>
+              <w:instrText xml:space="preserve"> PAGEREF _Toc490567865 \h </w:instrText>
             </w:r>
             <w:r>
               <w:rPr>
@@ -3984,7 +4098,7 @@
                 <w:noProof/>
                 <w:webHidden/>
               </w:rPr>
-              <w:t>20</w:t>
+              <w:t>21</w:t>
             </w:r>
             <w:r>
               <w:rPr>
@@ -4006,7 +4120,7 @@
               <w:noProof/>
             </w:rPr>
           </w:pPr>
-          <w:hyperlink w:anchor="_Toc464563621" w:history="1">
+          <w:hyperlink w:anchor="_Toc490567866" w:history="1">
             <w:r>
               <w:rPr>
                 <w:rStyle w:val="Hyperlink"/>
@@ -4033,7 +4147,7 @@
                 <w:noProof/>
                 <w:webHidden/>
               </w:rPr>
-              <w:instrText xml:space="preserve"> PAGEREF _Toc464563621 \h </w:instrText>
+              <w:instrText xml:space="preserve"> PAGEREF _Toc490567866 \h </w:instrText>
             </w:r>
             <w:r>
               <w:rPr>
@@ -4053,7 +4167,7 @@
                 <w:noProof/>
                 <w:webHidden/>
               </w:rPr>
-              <w:t>21</w:t>
+              <w:t>22</w:t>
             </w:r>
             <w:r>
               <w:rPr>
@@ -4075,7 +4189,7 @@
               <w:noProof/>
             </w:rPr>
           </w:pPr>
-          <w:hyperlink w:anchor="_Toc464563622" w:history="1">
+          <w:hyperlink w:anchor="_Toc490567867" w:history="1">
             <w:r>
               <w:rPr>
                 <w:rStyle w:val="Hyperlink"/>
@@ -4102,7 +4216,7 @@
                 <w:noProof/>
                 <w:webHidden/>
               </w:rPr>
-              <w:instrText xml:space="preserve"> PAGEREF _Toc464563622 \h </w:instrText>
+              <w:instrText xml:space="preserve"> PAGEREF _Toc490567867 \h </w:instrText>
             </w:r>
             <w:r>
               <w:rPr>
@@ -4122,7 +4236,7 @@
                 <w:noProof/>
                 <w:webHidden/>
               </w:rPr>
-              <w:t>21</w:t>
+              <w:t>22</w:t>
             </w:r>
             <w:r>
               <w:rPr>
@@ -4144,7 +4258,7 @@
               <w:noProof/>
             </w:rPr>
           </w:pPr>
-          <w:hyperlink w:anchor="_Toc464563623" w:history="1">
+          <w:hyperlink w:anchor="_Toc490567868" w:history="1">
             <w:r>
               <w:rPr>
                 <w:rStyle w:val="Hyperlink"/>
@@ -4171,7 +4285,7 @@
                 <w:noProof/>
                 <w:webHidden/>
               </w:rPr>
-              <w:instrText xml:space="preserve"> PAGEREF _Toc464563623 \h </w:instrText>
+              <w:instrText xml:space="preserve"> PAGEREF _Toc490567868 \h </w:instrText>
             </w:r>
             <w:r>
               <w:rPr>
@@ -4191,7 +4305,7 @@
                 <w:noProof/>
                 <w:webHidden/>
               </w:rPr>
-              <w:t>21</w:t>
+              <w:t>22</w:t>
             </w:r>
             <w:r>
               <w:rPr>
@@ -4213,7 +4327,7 @@
               <w:noProof/>
             </w:rPr>
           </w:pPr>
-          <w:hyperlink w:anchor="_Toc464563624" w:history="1">
+          <w:hyperlink w:anchor="_Toc490567869" w:history="1">
             <w:r>
               <w:rPr>
                 <w:rStyle w:val="Hyperlink"/>
@@ -4240,7 +4354,7 @@
                 <w:noProof/>
                 <w:webHidden/>
               </w:rPr>
-              <w:instrText xml:space="preserve"> PAGEREF _Toc464563624 \h </w:instrText>
+              <w:instrText xml:space="preserve"> PAGEREF _Toc490567869 \h </w:instrText>
             </w:r>
             <w:r>
               <w:rPr>
@@ -4260,7 +4374,7 @@
                 <w:noProof/>
                 <w:webHidden/>
               </w:rPr>
-              <w:t>22</w:t>
+              <w:t>23</w:t>
             </w:r>
             <w:r>
               <w:rPr>
@@ -4282,7 +4396,7 @@
               <w:noProof/>
             </w:rPr>
           </w:pPr>
-          <w:hyperlink w:anchor="_Toc464563625" w:history="1">
+          <w:hyperlink w:anchor="_Toc490567870" w:history="1">
             <w:r>
               <w:rPr>
                 <w:rStyle w:val="Hyperlink"/>
@@ -4309,7 +4423,7 @@
                 <w:noProof/>
                 <w:webHidden/>
               </w:rPr>
-              <w:instrText xml:space="preserve"> PAGEREF _Toc464563625 \h </w:instrText>
+              <w:instrText xml:space="preserve"> PAGEREF _Toc490567870 \h </w:instrText>
             </w:r>
             <w:r>
               <w:rPr>
@@ -4329,7 +4443,7 @@
                 <w:noProof/>
                 <w:webHidden/>
               </w:rPr>
-              <w:t>22</w:t>
+              <w:t>23</w:t>
             </w:r>
             <w:r>
               <w:rPr>
@@ -4351,7 +4465,7 @@
               <w:noProof/>
             </w:rPr>
           </w:pPr>
-          <w:hyperlink w:anchor="_Toc464563626" w:history="1">
+          <w:hyperlink w:anchor="_Toc490567871" w:history="1">
             <w:r>
               <w:rPr>
                 <w:rStyle w:val="Hyperlink"/>
@@ -4378,7 +4492,7 @@
                 <w:noProof/>
                 <w:webHidden/>
               </w:rPr>
-              <w:instrText xml:space="preserve"> PAGEREF _Toc464563626 \h </w:instrText>
+              <w:instrText xml:space="preserve"> PAGEREF _Toc490567871 \h </w:instrText>
             </w:r>
             <w:r>
               <w:rPr>
@@ -4398,7 +4512,7 @@
                 <w:noProof/>
                 <w:webHidden/>
               </w:rPr>
-              <w:t>26</w:t>
+              <w:t>27</w:t>
             </w:r>
             <w:r>
               <w:rPr>
@@ -4420,7 +4534,7 @@
               <w:noProof/>
             </w:rPr>
           </w:pPr>
-          <w:hyperlink w:anchor="_Toc464563627" w:history="1">
+          <w:hyperlink w:anchor="_Toc490567872" w:history="1">
             <w:r>
               <w:rPr>
                 <w:rStyle w:val="Hyperlink"/>
@@ -4447,7 +4561,7 @@
                 <w:noProof/>
                 <w:webHidden/>
               </w:rPr>
-              <w:instrText xml:space="preserve"> PAGEREF _Toc464563627 \h </w:instrText>
+              <w:instrText xml:space="preserve"> PAGEREF _Toc490567872 \h </w:instrText>
             </w:r>
             <w:r>
               <w:rPr>
@@ -4467,7 +4581,7 @@
                 <w:noProof/>
                 <w:webHidden/>
               </w:rPr>
-              <w:t>26</w:t>
+              <w:t>27</w:t>
             </w:r>
             <w:r>
               <w:rPr>
@@ -4489,7 +4603,7 @@
               <w:noProof/>
             </w:rPr>
           </w:pPr>
-          <w:hyperlink w:anchor="_Toc464563628" w:history="1">
+          <w:hyperlink w:anchor="_Toc490567873" w:history="1">
             <w:r>
               <w:rPr>
                 <w:rStyle w:val="Hyperlink"/>
@@ -4516,7 +4630,7 @@
                 <w:noProof/>
                 <w:webHidden/>
               </w:rPr>
-              <w:instrText xml:space="preserve"> PAGEREF _Toc464563628 \h </w:instrText>
+              <w:instrText xml:space="preserve"> PAGEREF _Toc490567873 \h </w:instrText>
             </w:r>
             <w:r>
               <w:rPr>
@@ -4536,7 +4650,7 @@
                 <w:noProof/>
                 <w:webHidden/>
               </w:rPr>
-              <w:t>27</w:t>
+              <w:t>28</w:t>
             </w:r>
             <w:r>
               <w:rPr>
@@ -4558,7 +4672,7 @@
               <w:noProof/>
             </w:rPr>
           </w:pPr>
-          <w:hyperlink w:anchor="_Toc464563629" w:history="1">
+          <w:hyperlink w:anchor="_Toc490567874" w:history="1">
             <w:r>
               <w:rPr>
                 <w:rStyle w:val="Hyperlink"/>
@@ -4585,7 +4699,7 @@
                 <w:noProof/>
                 <w:webHidden/>
               </w:rPr>
-              <w:instrText xml:space="preserve"> PAGEREF _Toc464563629 \h </w:instrText>
+              <w:instrText xml:space="preserve"> PAGEREF _Toc490567874 \h </w:instrText>
             </w:r>
             <w:r>
               <w:rPr>
@@ -4605,7 +4719,7 @@
                 <w:noProof/>
                 <w:webHidden/>
               </w:rPr>
-              <w:t>27</w:t>
+              <w:t>28</w:t>
             </w:r>
             <w:r>
               <w:rPr>
@@ -4627,7 +4741,7 @@
               <w:noProof/>
             </w:rPr>
           </w:pPr>
-          <w:hyperlink w:anchor="_Toc464563630" w:history="1">
+          <w:hyperlink w:anchor="_Toc490567875" w:history="1">
             <w:r>
               <w:rPr>
                 <w:rStyle w:val="Hyperlink"/>
@@ -4654,7 +4768,7 @@
                 <w:noProof/>
                 <w:webHidden/>
               </w:rPr>
-              <w:instrText xml:space="preserve"> PAGEREF _Toc464563630 \h </w:instrText>
+              <w:instrText xml:space="preserve"> PAGEREF _Toc490567875 \h </w:instrText>
             </w:r>
             <w:r>
               <w:rPr>
@@ -4674,7 +4788,7 @@
                 <w:noProof/>
                 <w:webHidden/>
               </w:rPr>
-              <w:t>27</w:t>
+              <w:t>29</w:t>
             </w:r>
             <w:r>
               <w:rPr>
@@ -4696,7 +4810,7 @@
               <w:noProof/>
             </w:rPr>
           </w:pPr>
-          <w:hyperlink w:anchor="_Toc464563631" w:history="1">
+          <w:hyperlink w:anchor="_Toc490567876" w:history="1">
             <w:r>
               <w:rPr>
                 <w:rStyle w:val="Hyperlink"/>
@@ -4723,7 +4837,7 @@
                 <w:noProof/>
                 <w:webHidden/>
               </w:rPr>
-              <w:instrText xml:space="preserve"> PAGEREF _Toc464563631 \h </w:instrText>
+              <w:instrText xml:space="preserve"> PAGEREF _Toc490567876 \h </w:instrText>
             </w:r>
             <w:r>
               <w:rPr>
@@ -4743,7 +4857,7 @@
                 <w:noProof/>
                 <w:webHidden/>
               </w:rPr>
-              <w:t>32</w:t>
+              <w:t>33</w:t>
             </w:r>
             <w:r>
               <w:rPr>
@@ -4765,7 +4879,7 @@
               <w:noProof/>
             </w:rPr>
           </w:pPr>
-          <w:hyperlink w:anchor="_Toc464563632" w:history="1">
+          <w:hyperlink w:anchor="_Toc490567877" w:history="1">
             <w:r>
               <w:rPr>
                 <w:rStyle w:val="Hyperlink"/>
@@ -4792,7 +4906,7 @@
                 <w:noProof/>
                 <w:webHidden/>
               </w:rPr>
-              <w:instrText xml:space="preserve"> PAGEREF _Toc464563632 \h </w:instrText>
+              <w:instrText xml:space="preserve"> PAGEREF _Toc490567877 \h </w:instrText>
             </w:r>
             <w:r>
               <w:rPr>
@@ -4844,14 +4958,15 @@
       <w:pPr>
         <w:pStyle w:val="Heading1"/>
       </w:pPr>
-      <w:bookmarkStart w:id="0" w:name="_Toc464563595"/>
-      <w:r>
+      <w:bookmarkStart w:id="1" w:name="_Toc490567839"/>
+      <w:r>
+        <w:lastRenderedPageBreak/>
         <w:t>NetSchedule</w:t>
       </w:r>
       <w:r>
         <w:t xml:space="preserve"> Server</w:t>
       </w:r>
-      <w:bookmarkEnd w:id="0"/>
+      <w:bookmarkEnd w:id="1"/>
     </w:p>
     <w:p>
       <w:pPr>
@@ -4874,11 +4989,11 @@
       <w:pPr>
         <w:pStyle w:val="Heading1"/>
       </w:pPr>
-      <w:bookmarkStart w:id="1" w:name="_Toc464563596"/>
+      <w:bookmarkStart w:id="2" w:name="_Toc490567840"/>
       <w:r>
         <w:t>Overview</w:t>
       </w:r>
-      <w:bookmarkEnd w:id="1"/>
+      <w:bookmarkEnd w:id="2"/>
     </w:p>
     <w:p>
       <w:r>
@@ -4925,7 +5040,7 @@
           <v:shape id="_x0000_i1025" type="#_x0000_t75" style="width:418.5pt;height:238.5pt" o:ole="">
             <v:imagedata r:id="rId11" o:title=""/>
           </v:shape>
-          <o:OLEObject Type="Embed" ProgID="Visio.Drawing.11" ShapeID="_x0000_i1025" DrawAspect="Content" ObjectID="_1538306693" r:id="rId12"/>
+          <o:OLEObject Type="Embed" ProgID="Visio.Drawing.11" ShapeID="_x0000_i1025" DrawAspect="Content" ObjectID="_1564309679" r:id="rId12"/>
         </w:object>
       </w:r>
     </w:p>
@@ -5041,6 +5156,7 @@
         <w:jc w:val="both"/>
       </w:pPr>
       <w:r>
+        <w:lastRenderedPageBreak/>
         <w:t xml:space="preserve">A certain job may have a huge output which does not fit what NetSchedule can accept. Worker nodes in this case can store the output outside of NetSchedule e.g. in NetCache and provide a reference to the external storage in the job output instead of the real output. Readers of such jobs may request </w:t>
       </w:r>
       <w:r>
@@ -5124,11 +5240,11 @@
       <w:pPr>
         <w:pStyle w:val="Heading1"/>
       </w:pPr>
-      <w:bookmarkStart w:id="2" w:name="_Toc464563597"/>
+      <w:bookmarkStart w:id="3" w:name="_Toc490567841"/>
       <w:r>
         <w:t>Queues</w:t>
       </w:r>
-      <w:bookmarkEnd w:id="2"/>
+      <w:bookmarkEnd w:id="3"/>
     </w:p>
     <w:p>
       <w:pPr>
@@ -5252,11 +5368,11 @@
       <w:pPr>
         <w:pStyle w:val="Heading1"/>
       </w:pPr>
-      <w:bookmarkStart w:id="3" w:name="_Toc464563598"/>
+      <w:bookmarkStart w:id="4" w:name="_Toc490567842"/>
       <w:r>
         <w:t>Communication Protocol</w:t>
       </w:r>
-      <w:bookmarkEnd w:id="3"/>
+      <w:bookmarkEnd w:id="4"/>
     </w:p>
     <w:p>
       <w:pPr>
@@ -5309,14 +5425,15 @@
       <w:pPr>
         <w:pStyle w:val="Heading1"/>
       </w:pPr>
-      <w:bookmarkStart w:id="4" w:name="_Toc464563599"/>
-      <w:r>
+      <w:bookmarkStart w:id="5" w:name="_Toc490567843"/>
+      <w:r>
+        <w:lastRenderedPageBreak/>
         <w:t xml:space="preserve">Files </w:t>
       </w:r>
       <w:r>
         <w:t>Architecture</w:t>
       </w:r>
-      <w:bookmarkEnd w:id="4"/>
+      <w:bookmarkEnd w:id="5"/>
     </w:p>
     <w:p>
       <w:r>
@@ -5332,7 +5449,7 @@
           <v:shape id="_x0000_i1026" type="#_x0000_t75" style="width:337.5pt;height:249.75pt" o:ole="">
             <v:imagedata r:id="rId14" o:title=""/>
           </v:shape>
-          <o:OLEObject Type="Embed" ProgID="Visio.Drawing.11" ShapeID="_x0000_i1026" DrawAspect="Content" ObjectID="_1538306694" r:id="rId15"/>
+          <o:OLEObject Type="Embed" ProgID="Visio.Drawing.11" ShapeID="_x0000_i1026" DrawAspect="Content" ObjectID="_1564309680" r:id="rId15"/>
         </w:object>
       </w:r>
     </w:p>
@@ -5380,7 +5497,7 @@
       <w:pPr>
         <w:pStyle w:val="Heading1"/>
       </w:pPr>
-      <w:bookmarkStart w:id="5" w:name="_Toc464563600"/>
+      <w:bookmarkStart w:id="6" w:name="_Toc490567844"/>
       <w:r>
         <w:t>Basic</w:t>
       </w:r>
@@ -5390,7 +5507,7 @@
       <w:r>
         <w:t>Scenario</w:t>
       </w:r>
-      <w:bookmarkEnd w:id="5"/>
+      <w:bookmarkEnd w:id="6"/>
     </w:p>
     <w:p>
       <w:pPr>
@@ -5409,7 +5526,7 @@
           <v:shape id="_x0000_i1027" type="#_x0000_t75" style="width:93pt;height:301.5pt" o:ole="">
             <v:imagedata r:id="rId16" o:title=""/>
           </v:shape>
-          <o:OLEObject Type="Embed" ProgID="Visio.Drawing.11" ShapeID="_x0000_i1027" DrawAspect="Content" ObjectID="_1538306695" r:id="rId17"/>
+          <o:OLEObject Type="Embed" ProgID="Visio.Drawing.11" ShapeID="_x0000_i1027" DrawAspect="Content" ObjectID="_1564309681" r:id="rId17"/>
         </w:object>
       </w:r>
     </w:p>
@@ -5445,15 +5562,7 @@
         <w:t xml:space="preserve">the </w:t>
       </w:r>
       <w:r>
-        <w:t xml:space="preserve">worker node finishes all the required calculations it notifies NetSchedule that the job is done and provides the job output as well as its return code (see the PUT2 command). In response to this NetSchedule moves the job to the </w:t>
-      </w:r>
-      <w:proofErr w:type="gramStart"/>
-      <w:r>
-        <w:t>Done</w:t>
-      </w:r>
-      <w:proofErr w:type="gramEnd"/>
-      <w:r>
-        <w:t xml:space="preserve"> state. Then a reader comes and asks for a job for reading (see the READ command). In response to this NetSchedule picks </w:t>
+        <w:t xml:space="preserve">worker node finishes all the required calculations it notifies NetSchedule that the job is done and provides the job output as well as its return code (see the PUT2 command). In response to this NetSchedule moves the job to the Done state. Then a reader comes and asks for a job for reading (see the READ command). In response to this NetSchedule picks </w:t>
       </w:r>
       <w:r>
         <w:t xml:space="preserve">a </w:t>
@@ -5480,7 +5589,7 @@
       <w:pPr>
         <w:pStyle w:val="Heading1"/>
       </w:pPr>
-      <w:bookmarkStart w:id="6" w:name="_Toc464563601"/>
+      <w:bookmarkStart w:id="7" w:name="_Toc490567845"/>
       <w:r>
         <w:t xml:space="preserve">Complete </w:t>
       </w:r>
@@ -5490,7 +5599,7 @@
       <w:r>
         <w:t>State Diagram</w:t>
       </w:r>
-      <w:bookmarkEnd w:id="6"/>
+      <w:bookmarkEnd w:id="7"/>
     </w:p>
     <w:p>
       <w:pPr>
@@ -5511,7 +5620,7 @@
           <v:shape id="_x0000_i1028" type="#_x0000_t75" style="width:442.5pt;height:317.25pt" o:ole="">
             <v:imagedata r:id="rId18" o:title=""/>
           </v:shape>
-          <o:OLEObject Type="Embed" ProgID="Visio.Drawing.11" ShapeID="_x0000_i1028" DrawAspect="Content" ObjectID="_1538306696" r:id="rId19"/>
+          <o:OLEObject Type="Embed" ProgID="Visio.Drawing.11" ShapeID="_x0000_i1028" DrawAspect="Content" ObjectID="_1564309682" r:id="rId19"/>
         </w:object>
       </w:r>
     </w:p>
@@ -5679,6 +5788,7 @@
         <w:jc w:val="both"/>
       </w:pPr>
       <w:r>
+        <w:lastRenderedPageBreak/>
         <w:t xml:space="preserve">A worker node connects </w:t>
       </w:r>
       <w:r>
@@ -5705,15 +5815,7 @@
         <w:t xml:space="preserve">If NetSchedule has detected a failed job </w:t>
       </w:r>
       <w:r>
-        <w:t xml:space="preserve">then the job run counter is checked. If it exceeds the configured value (per queue, configuration file) then the job is moved to the </w:t>
-      </w:r>
-      <w:proofErr w:type="gramStart"/>
-      <w:r>
-        <w:t>Failed</w:t>
-      </w:r>
-      <w:proofErr w:type="gramEnd"/>
-      <w:r>
-        <w:t xml:space="preserve"> state. If not then the job is moved to the Pending state.</w:t>
+        <w:t>then the job run counter is checked. If it exceeds the configured value (per queue, configuration file) then the job is moved to the Failed state. If not then the job is moved to the Pending state.</w:t>
       </w:r>
     </w:p>
     <w:p>
@@ -5727,15 +5829,7 @@
         <w:t xml:space="preserve">available </w:t>
       </w:r>
       <w:r>
-        <w:t xml:space="preserve">one (see the JXCG2 command). In response to these commands NetSchedule moves the job from the Running state to the </w:t>
-      </w:r>
-      <w:proofErr w:type="gramStart"/>
-      <w:r>
-        <w:t>Done</w:t>
-      </w:r>
-      <w:proofErr w:type="gramEnd"/>
-      <w:r>
-        <w:t xml:space="preserve"> state.</w:t>
+        <w:t>one (see the JXCG2 command). In response to these commands NetSchedule moves the job from the Running state to the Done state.</w:t>
       </w:r>
     </w:p>
     <w:p>
@@ -5785,15 +5879,7 @@
         <w:t xml:space="preserve">(see the PUT2 and JXCG2 commands) </w:t>
       </w:r>
       <w:r>
-        <w:t xml:space="preserve">and will move the job to the </w:t>
-      </w:r>
-      <w:proofErr w:type="gramStart"/>
-      <w:r>
-        <w:t>Done</w:t>
-      </w:r>
-      <w:proofErr w:type="gramEnd"/>
-      <w:r>
-        <w:t xml:space="preserve"> state</w:t>
+        <w:t>and will move the job to the Done state</w:t>
       </w:r>
       <w:r>
         <w:t>, even though the job was in the Pending state</w:t>
@@ -5847,15 +5933,7 @@
         <w:jc w:val="both"/>
       </w:pPr>
       <w:r>
-        <w:t xml:space="preserve">While reading a job a reader might decide that it’s better if another reader reads this job. In such a case the reader can return the job back to NetSchedule using the RDRB command. The result of this operation is that the job is moved back to the </w:t>
-      </w:r>
-      <w:proofErr w:type="gramStart"/>
-      <w:r>
-        <w:t>Done</w:t>
-      </w:r>
-      <w:proofErr w:type="gramEnd"/>
-      <w:r>
-        <w:t xml:space="preserve"> state and the jobs reader count is not changed.</w:t>
+        <w:t>While reading a job a reader might decide that it’s better if another reader reads this job. In such a case the reader can return the job back to NetSchedule using the RDRB command. The result of this operation is that the job is moved back to the Done state and the jobs reader count is not changed.</w:t>
       </w:r>
     </w:p>
     <w:p>
@@ -5995,27 +6073,25 @@
         <w:jc w:val="both"/>
       </w:pPr>
       <w:r>
+        <w:lastRenderedPageBreak/>
         <w:t xml:space="preserve">It may also happen that a job was given to a reader and the reader not did not report the reading completion within a timeout. </w:t>
       </w:r>
       <w:r>
         <w:t>If</w:t>
       </w:r>
       <w:r>
-        <w:t xml:space="preserve"> the job has not exceeded the read tries counter</w:t>
-      </w:r>
+        <w:t xml:space="preserve"> the job has not exceeded the read tries </w:t>
+      </w:r>
+      <w:proofErr w:type="gramStart"/>
+      <w:r>
+        <w:t>counter</w:t>
+      </w:r>
+      <w:proofErr w:type="gramEnd"/>
       <w:r>
         <w:t xml:space="preserve"> then</w:t>
       </w:r>
       <w:r>
-        <w:t xml:space="preserve"> it will be moved to the </w:t>
-      </w:r>
-      <w:proofErr w:type="gramStart"/>
-      <w:r>
-        <w:t>Done</w:t>
-      </w:r>
-      <w:proofErr w:type="gramEnd"/>
-      <w:r>
-        <w:t xml:space="preserve"> state. </w:t>
+        <w:t xml:space="preserve"> it will be moved to the Done state. </w:t>
       </w:r>
       <w:r>
         <w:t xml:space="preserve">If </w:t>
@@ -6036,15 +6112,7 @@
         <w:t xml:space="preserve"> NetSchedule will accept the job reading (see the CFRM command) and will move the job to the Confirmed state</w:t>
       </w:r>
       <w:r>
-        <w:t xml:space="preserve">, even though the job was in the </w:t>
-      </w:r>
-      <w:proofErr w:type="gramStart"/>
-      <w:r>
-        <w:t>Done</w:t>
-      </w:r>
-      <w:proofErr w:type="gramEnd"/>
-      <w:r>
-        <w:t xml:space="preserve"> state</w:t>
+        <w:t>, even though the job was in the Done state</w:t>
       </w:r>
       <w:r>
         <w:t>.</w:t>
@@ -6086,24 +6154,24 @@
       <w:pPr>
         <w:pStyle w:val="Heading1"/>
       </w:pPr>
-      <w:bookmarkStart w:id="7" w:name="Affinity"/>
-      <w:bookmarkStart w:id="8" w:name="_Toc464563602"/>
+      <w:bookmarkStart w:id="8" w:name="Affinity"/>
+      <w:bookmarkStart w:id="9" w:name="_Toc490567846"/>
       <w:r>
         <w:t>Affinities</w:t>
       </w:r>
-      <w:bookmarkEnd w:id="7"/>
       <w:bookmarkEnd w:id="8"/>
+      <w:bookmarkEnd w:id="9"/>
     </w:p>
     <w:p>
       <w:pPr>
         <w:jc w:val="both"/>
       </w:pPr>
       <w:r>
-        <w:t>When a job is submitted to NetSchedule it can be attributed with an affinity. A job affinity is a string identifier of an arbitrary length and the allowed symbols are [a-z</w:t>
+        <w:t>When a job is submitted to NetSchedule it can be attributed with an affinity. A job affinity is a string identifier of an arbitrary length and the allowed symbols are [a-</w:t>
       </w:r>
       <w:proofErr w:type="gramStart"/>
       <w:r>
-        <w:t>][</w:t>
+        <w:t>z][</w:t>
       </w:r>
       <w:proofErr w:type="gramEnd"/>
       <w:r>
@@ -6215,6 +6283,7 @@
         </w:numPr>
       </w:pPr>
       <w:r>
+        <w:lastRenderedPageBreak/>
         <w:t xml:space="preserve">Explicit list of affinities. If there is a job in a Pending state and that job was submitted with an affinity which matches one of the provided, then the job will be </w:t>
       </w:r>
       <w:r>
@@ -6362,11 +6431,11 @@
       <w:pPr>
         <w:pStyle w:val="Heading1"/>
       </w:pPr>
-      <w:bookmarkStart w:id="9" w:name="_Toc464563603"/>
+      <w:bookmarkStart w:id="10" w:name="_Toc490567847"/>
       <w:r>
         <w:t>Notifications</w:t>
       </w:r>
-      <w:bookmarkEnd w:id="9"/>
+      <w:bookmarkEnd w:id="10"/>
     </w:p>
     <w:p>
       <w:pPr>
@@ -6406,11 +6475,12 @@
       <w:pPr>
         <w:pStyle w:val="Heading2"/>
       </w:pPr>
-      <w:bookmarkStart w:id="10" w:name="_Toc464563604"/>
-      <w:r>
+      <w:bookmarkStart w:id="11" w:name="_Toc490567848"/>
+      <w:r>
+        <w:lastRenderedPageBreak/>
         <w:t>Job State Changes</w:t>
       </w:r>
-      <w:bookmarkEnd w:id="10"/>
+      <w:bookmarkEnd w:id="11"/>
     </w:p>
     <w:p>
       <w:pPr>
@@ -6441,11 +6511,11 @@
       <w:pPr>
         <w:pStyle w:val="Heading2"/>
       </w:pPr>
-      <w:bookmarkStart w:id="11" w:name="_Toc464563605"/>
+      <w:bookmarkStart w:id="12" w:name="_Toc490567849"/>
       <w:r>
         <w:t>Job Availability</w:t>
       </w:r>
-      <w:bookmarkEnd w:id="11"/>
+      <w:bookmarkEnd w:id="12"/>
     </w:p>
     <w:p>
       <w:pPr>
@@ -6507,7 +6577,7 @@
           <v:shape id="_x0000_i1029" type="#_x0000_t75" style="width:293.25pt;height:207.75pt" o:ole="">
             <v:imagedata r:id="rId20" o:title=""/>
           </v:shape>
-          <o:OLEObject Type="Embed" ProgID="Visio.Drawing.11" ShapeID="_x0000_i1029" DrawAspect="Content" ObjectID="_1538306697" r:id="rId21"/>
+          <o:OLEObject Type="Embed" ProgID="Visio.Drawing.11" ShapeID="_x0000_i1029" DrawAspect="Content" ObjectID="_1564309683" r:id="rId21"/>
         </w:object>
       </w:r>
     </w:p>
@@ -6583,6 +6653,7 @@
         <w:jc w:val="both"/>
       </w:pPr>
       <w:r>
+        <w:lastRenderedPageBreak/>
         <w:t>The worker node requests a job.</w:t>
       </w:r>
     </w:p>
@@ -6651,11 +6722,11 @@
       <w:pPr>
         <w:pStyle w:val="Heading1"/>
       </w:pPr>
-      <w:bookmarkStart w:id="12" w:name="_Toc464563606"/>
+      <w:bookmarkStart w:id="13" w:name="_Toc490567850"/>
       <w:r>
         <w:t>Job Groups</w:t>
       </w:r>
-      <w:bookmarkEnd w:id="12"/>
+      <w:bookmarkEnd w:id="13"/>
     </w:p>
     <w:p>
       <w:pPr>
@@ -6668,11 +6739,11 @@
         <w:t>support job grouping via a user supplied group identifier.</w:t>
       </w:r>
       <w:r>
-        <w:t xml:space="preserve"> A group identifier is a string identifier of an arbitrary length and the allowed symbols are [a-z</w:t>
+        <w:t xml:space="preserve"> A group identifier is a string identifier of an arbitrary length and the allowed symbols are [a-</w:t>
       </w:r>
       <w:proofErr w:type="gramStart"/>
       <w:r>
-        <w:t>][</w:t>
+        <w:t>z][</w:t>
       </w:r>
       <w:proofErr w:type="gramEnd"/>
       <w:r>
@@ -6861,11 +6932,11 @@
       <w:pPr>
         <w:pStyle w:val="Heading1"/>
       </w:pPr>
-      <w:bookmarkStart w:id="13" w:name="_Toc464563607"/>
+      <w:bookmarkStart w:id="14" w:name="_Toc490567851"/>
       <w:r>
         <w:t>Blacklists</w:t>
       </w:r>
-      <w:bookmarkEnd w:id="13"/>
+      <w:bookmarkEnd w:id="14"/>
     </w:p>
     <w:p>
       <w:pPr>
@@ -6907,6 +6978,7 @@
         </w:numPr>
       </w:pPr>
       <w:r>
+        <w:lastRenderedPageBreak/>
         <w:t>Worker node returns a job.</w:t>
       </w:r>
     </w:p>
@@ -6960,11 +7032,11 @@
       <w:pPr>
         <w:pStyle w:val="Heading1"/>
       </w:pPr>
-      <w:bookmarkStart w:id="14" w:name="_Toc464563608"/>
+      <w:bookmarkStart w:id="15" w:name="_Toc490567852"/>
       <w:r>
         <w:t>Clients</w:t>
       </w:r>
-      <w:bookmarkEnd w:id="14"/>
+      <w:bookmarkEnd w:id="15"/>
     </w:p>
     <w:p>
       <w:pPr>
@@ -7080,18 +7152,21 @@
         <w:jc w:val="both"/>
       </w:pPr>
       <w:r>
-        <w:t xml:space="preserve"> </w:t>
+        <w:t xml:space="preserve"> rel</w:t>
+      </w:r>
+      <w:r>
+        <w:t>ies</w:t>
+      </w:r>
+      <w:r>
+        <w:t xml:space="preserve"> on information stored in the </w:t>
       </w:r>
       <w:proofErr w:type="gramStart"/>
       <w:r>
-        <w:t>rel</w:t>
-      </w:r>
-      <w:r>
-        <w:t>ies</w:t>
+        <w:t>clients</w:t>
       </w:r>
       <w:proofErr w:type="gramEnd"/>
       <w:r>
-        <w:t xml:space="preserve"> on information stored in the clients registry, so it will be supported only for the identified clients.</w:t>
+        <w:t xml:space="preserve"> registry, so it will be supported only for the identified clients.</w:t>
       </w:r>
     </w:p>
     <w:p>
@@ -7106,11 +7181,11 @@
       <w:pPr>
         <w:pStyle w:val="Heading1"/>
       </w:pPr>
-      <w:bookmarkStart w:id="15" w:name="_Toc464563609"/>
+      <w:bookmarkStart w:id="16" w:name="_Toc490567853"/>
       <w:r>
         <w:t>Garbage Collection</w:t>
       </w:r>
-      <w:bookmarkEnd w:id="15"/>
+      <w:bookmarkEnd w:id="16"/>
     </w:p>
     <w:p>
       <w:pPr>
@@ -7146,7 +7221,11 @@
         <w:t>,</w:t>
       </w:r>
       <w:r>
-        <w:t xml:space="preserve"> but no more than a configurable </w:t>
+        <w:t xml:space="preserve"> but no </w:t>
+      </w:r>
+      <w:r>
+        <w:lastRenderedPageBreak/>
+        <w:t xml:space="preserve">more than a configurable </w:t>
       </w:r>
       <w:r>
         <w:t xml:space="preserve">number are deleted </w:t>
@@ -7217,29 +7296,21 @@
         <w:t xml:space="preserve">the </w:t>
       </w:r>
       <w:r>
-        <w:t xml:space="preserve">job </w:t>
-      </w:r>
-      <w:proofErr w:type="gramStart"/>
-      <w:r>
-        <w:t>groups</w:t>
-      </w:r>
-      <w:proofErr w:type="gramEnd"/>
-      <w:r>
-        <w:t xml:space="preserve"> registry.</w:t>
+        <w:t>job groups registry.</w:t>
       </w:r>
     </w:p>
     <w:p>
       <w:pPr>
         <w:pStyle w:val="Heading1"/>
       </w:pPr>
-      <w:bookmarkStart w:id="16" w:name="_Toc464563610"/>
+      <w:bookmarkStart w:id="17" w:name="_Toc490567854"/>
       <w:r>
         <w:t xml:space="preserve">Job </w:t>
       </w:r>
       <w:r>
         <w:t>Security Token</w:t>
       </w:r>
-      <w:bookmarkEnd w:id="16"/>
+      <w:bookmarkEnd w:id="17"/>
     </w:p>
     <w:p>
       <w:pPr>
@@ -7316,11 +7387,11 @@
       <w:pPr>
         <w:pStyle w:val="Heading1"/>
       </w:pPr>
-      <w:bookmarkStart w:id="17" w:name="_Toc464563611"/>
+      <w:bookmarkStart w:id="18" w:name="_Toc490567855"/>
       <w:r>
         <w:t>Queue Pausing and Resuming</w:t>
       </w:r>
-      <w:bookmarkEnd w:id="17"/>
+      <w:bookmarkEnd w:id="18"/>
     </w:p>
     <w:p>
       <w:pPr>
@@ -7346,7 +7417,11 @@
         <w:jc w:val="both"/>
       </w:pPr>
       <w:r>
-        <w:t>NetSchedule server does not make any decisions which depend on a pause mode. The mode is solely intended for a worker node. When a worker node checks a job status (WST2) it can analyze the pause node and decide what to do with the currently running jobs. Worker node can stop executing a job and return it to the server (pullback mode) or continue with the current jobs (no pullback mode).</w:t>
+        <w:t xml:space="preserve">NetSchedule server does not make any decisions which depend on a pause mode. The mode is solely intended for a worker node. When a worker node checks a job status (WST2) it can analyze the pause </w:t>
+      </w:r>
+      <w:r>
+        <w:lastRenderedPageBreak/>
+        <w:t>node and decide what to do with the currently running jobs. Worker node can stop executing a job and return it to the server (pullback mode) or continue with the current jobs (no pullback mode).</w:t>
       </w:r>
     </w:p>
     <w:p/>
@@ -7354,54 +7429,9 @@
       <w:pPr>
         <w:pStyle w:val="Heading1"/>
       </w:pPr>
-      <w:bookmarkStart w:id="18" w:name="_Toc464563612"/>
+      <w:bookmarkStart w:id="19" w:name="_Toc490567856"/>
       <w:r>
         <w:t>Service to Queue</w:t>
-      </w:r>
-      <w:bookmarkEnd w:id="18"/>
-    </w:p>
-    <w:p>
-      <w:pPr>
-        <w:jc w:val="both"/>
-      </w:pPr>
-      <w:r>
-        <w:t>NetSchedule server supports translation of</w:t>
-      </w:r>
-      <w:r>
-        <w:t xml:space="preserve"> a service name to a queue name (starting from 4.17.0). It might come handy in cases when it is better not to have a queue name configured on the client side but to have only the service name configured.</w:t>
-      </w:r>
-    </w:p>
-    <w:p>
-      <w:pPr>
-        <w:jc w:val="both"/>
-      </w:pPr>
-      <w:r>
-        <w:t>If a service name translation is configured on the server (see [</w:t>
-      </w:r>
-      <w:proofErr w:type="spellStart"/>
-      <w:r>
-        <w:t>service_to_queue</w:t>
-      </w:r>
-      <w:proofErr w:type="spellEnd"/>
-      <w:r>
-        <w:t>] configuration file section) then the client may come to the server and issue the QINF2 command providing a service name. If translation is configured then the server will respond with the corresponding queue name and its parameters. Having the queue name at hand the client can set it as the current and continue working as if a queue name was configured on the client.</w:t>
-      </w:r>
-    </w:p>
-    <w:p>
-      <w:pPr>
-        <w:jc w:val="both"/>
-      </w:pPr>
-      <w:r>
-        <w:t>This feature is solely purposed to simplify the client configuring. Instead of two configuration items – service name and NetSchedule queue name – the clients will have only one: the service name.</w:t>
-      </w:r>
-    </w:p>
-    <w:p>
-      <w:pPr>
-        <w:pStyle w:val="Heading1"/>
-      </w:pPr>
-      <w:bookmarkStart w:id="19" w:name="_Toc464563613"/>
-      <w:r>
-        <w:t>Arbitrary Queue Properties</w:t>
       </w:r>
       <w:bookmarkEnd w:id="19"/>
     </w:p>
@@ -7410,26 +7440,10 @@
         <w:jc w:val="both"/>
       </w:pPr>
       <w:r>
-        <w:t xml:space="preserve">Starting from version </w:t>
-      </w:r>
-      <w:r>
-        <w:t xml:space="preserve">4.17.0 NetSchedule supports arbitrary queue properties in a configuration file via linked sections. A queue can specify any number of </w:t>
-      </w:r>
-      <w:proofErr w:type="spellStart"/>
-      <w:r>
-        <w:t>linked_section_yyy</w:t>
-      </w:r>
-      <w:proofErr w:type="spellEnd"/>
-      <w:r>
-        <w:t xml:space="preserve"> parameters. The value of the parameter is another section name which must appear in the configuration file. All the linked section values will be provided in the QINF2 output with the ‘</w:t>
-      </w:r>
-      <w:proofErr w:type="spellStart"/>
-      <w:r>
-        <w:t>yyy</w:t>
-      </w:r>
-      <w:proofErr w:type="spellEnd"/>
-      <w:r>
-        <w:t>.’ prefix.</w:t>
+        <w:t>NetSchedule server supports translation of</w:t>
+      </w:r>
+      <w:r>
+        <w:t xml:space="preserve"> a service name to a queue name (starting from 4.17.0). It might come handy in cases when it is better not to have a queue name configured on the client side but to have only the service name configured.</w:t>
       </w:r>
     </w:p>
     <w:p>
@@ -7437,18 +7451,79 @@
         <w:jc w:val="both"/>
       </w:pPr>
       <w:r>
-        <w:t>This feature is to support client configuration. NetSchedule does not make any decisions basing on the linked sections values.</w:t>
+        <w:t>If a service name translation is configured on the server (see [</w:t>
+      </w:r>
+      <w:proofErr w:type="spellStart"/>
+      <w:r>
+        <w:t>service_to_queue</w:t>
+      </w:r>
+      <w:proofErr w:type="spellEnd"/>
+      <w:r>
+        <w:t>] configuration file section) then the client may come to the server and issue the QINF2 command providing a service name. If translation is configured then the server will respond with the corresponding queue name and its parameters. Having the queue name at hand the client can set it as the current and continue working as if a queue name was configured on the client.</w:t>
       </w:r>
     </w:p>
     <w:p>
       <w:pPr>
+        <w:jc w:val="both"/>
+      </w:pPr>
+      <w:r>
+        <w:t>This feature is solely purposed to simplify the client configuring. Instead of two configuration items – service name and NetSchedule queue name – the clients will have only one: the service name.</w:t>
+      </w:r>
+    </w:p>
+    <w:p>
+      <w:pPr>
         <w:pStyle w:val="Heading1"/>
       </w:pPr>
-      <w:bookmarkStart w:id="20" w:name="_Toc464563614"/>
+      <w:bookmarkStart w:id="20" w:name="_Toc490567857"/>
+      <w:r>
+        <w:t>Arbitrary Queue Properties</w:t>
+      </w:r>
+      <w:bookmarkEnd w:id="20"/>
+    </w:p>
+    <w:p>
+      <w:pPr>
+        <w:jc w:val="both"/>
+      </w:pPr>
+      <w:r>
+        <w:t xml:space="preserve">Starting from version </w:t>
+      </w:r>
+      <w:r>
+        <w:t xml:space="preserve">4.17.0 NetSchedule supports arbitrary queue properties in a configuration file via linked sections. A queue can specify any number of </w:t>
+      </w:r>
+      <w:proofErr w:type="spellStart"/>
+      <w:r>
+        <w:t>linked_section_yyy</w:t>
+      </w:r>
+      <w:proofErr w:type="spellEnd"/>
+      <w:r>
+        <w:t xml:space="preserve"> parameters. The value of the parameter is another section name which must appear in the configuration file. All the linked section values will be provided in the QINF2 output with the ‘</w:t>
+      </w:r>
+      <w:proofErr w:type="spellStart"/>
+      <w:r>
+        <w:t>yyy</w:t>
+      </w:r>
+      <w:proofErr w:type="spellEnd"/>
+      <w:r>
+        <w:t>.’ prefix.</w:t>
+      </w:r>
+    </w:p>
+    <w:p>
+      <w:pPr>
+        <w:jc w:val="both"/>
+      </w:pPr>
+      <w:r>
+        <w:t>This feature is to support client configuration. NetSchedule does not make any decisions basing on the linked sections values.</w:t>
+      </w:r>
+    </w:p>
+    <w:p>
+      <w:pPr>
+        <w:pStyle w:val="Heading1"/>
+      </w:pPr>
+      <w:bookmarkStart w:id="21" w:name="_Toc490567858"/>
       <w:r>
         <w:t>Job Scopes</w:t>
       </w:r>
-      <w:bookmarkEnd w:id="20"/>
+      <w:bookmarkEnd w:id="21"/>
     </w:p>
     <w:p>
       <w:pPr>
@@ -7500,80 +7575,20 @@
         <w:jc w:val="both"/>
       </w:pPr>
       <w:r>
-        <w:t>Most of the commands respect the current scope. For example when a job is submitted it picks the scope from the connection context. When a job is requested by a worker node the current scope is respected too – the candidate jobs will be restricted by the current scope jobs only in addition to the standard job picking procedure.</w:t>
+        <w:t xml:space="preserve">Most of the commands respect the current scope. For example when a job is submitted it picks the scope from the connection context. When a job is requested by a worker node the current scope is respected </w:t>
+      </w:r>
+      <w:r>
+        <w:lastRenderedPageBreak/>
+        <w:t>too – the candidate jobs will be restricted by the current scope jobs only in addition to the standard job picking procedure.</w:t>
       </w:r>
     </w:p>
     <w:p>
       <w:pPr>
         <w:pStyle w:val="Heading1"/>
       </w:pPr>
-      <w:bookmarkStart w:id="21" w:name="_Toc464563615"/>
-      <w:r>
-        <w:t>Debugging</w:t>
-      </w:r>
-      <w:bookmarkEnd w:id="21"/>
-    </w:p>
-    <w:p>
-      <w:r>
-        <w:t>A few commands are purposed to simplify debugging. These are REDO and REREAD commands.</w:t>
-      </w:r>
-    </w:p>
-    <w:p>
-      <w:r>
-        <w:t xml:space="preserve">The REDO command moves the job back to the </w:t>
-      </w:r>
-      <w:r>
-        <w:t>P</w:t>
-      </w:r>
-      <w:r>
-        <w:t xml:space="preserve">ending state. </w:t>
-      </w:r>
-      <w:r>
-        <w:t xml:space="preserve">It can move a job to the Pending state from any state </w:t>
-      </w:r>
-      <w:proofErr w:type="spellStart"/>
-      <w:r>
-        <w:t>exept</w:t>
-      </w:r>
-      <w:proofErr w:type="spellEnd"/>
-      <w:r>
-        <w:t xml:space="preserve"> of Running, Reading and </w:t>
-      </w:r>
-      <w:proofErr w:type="gramStart"/>
-      <w:r>
-        <w:t>Pending</w:t>
-      </w:r>
-      <w:proofErr w:type="gramEnd"/>
-      <w:r>
-        <w:t xml:space="preserve"> itself. No job properties are changed if this move is done, for example the job run counter, return code and output if so </w:t>
-      </w:r>
-      <w:proofErr w:type="spellStart"/>
-      <w:r>
-        <w:t>etc</w:t>
-      </w:r>
-      <w:proofErr w:type="spellEnd"/>
-      <w:r>
-        <w:t xml:space="preserve"> are preserved.</w:t>
-      </w:r>
-    </w:p>
-    <w:p>
-      <w:r>
-        <w:t>The REREAD command moves the job back to the state it was in before the job was read. This move could be done if a job was not read already. Similar to the REDO command no job properties are changed.</w:t>
-      </w:r>
-    </w:p>
-    <w:p>
-      <w:r>
-        <w:t>Please note that the transitions between the corresponding states incurred by the REDO and REREAD commands are not shown on the transition diagram above to avoid cluttering graphics.</w:t>
-      </w:r>
-    </w:p>
-    <w:p>
-      <w:pPr>
-        <w:pStyle w:val="Heading1"/>
-        <w:jc w:val="both"/>
-      </w:pPr>
-      <w:bookmarkStart w:id="22" w:name="_Toc464563616"/>
-      <w:r>
-        <w:t>Monitoring and Maintenance</w:t>
+      <w:bookmarkStart w:id="22" w:name="_Toc490567859"/>
+      <w:r>
+        <w:t>Virtual Scopes</w:t>
       </w:r>
       <w:bookmarkEnd w:id="22"/>
     </w:p>
@@ -7582,22 +7597,190 @@
         <w:jc w:val="both"/>
       </w:pPr>
       <w:r>
-        <w:t xml:space="preserve">NetSchedule monitoring and maintenance </w:t>
-      </w:r>
-      <w:r>
-        <w:t>can be done using a direct TCP/IP connection to the server and / or by using some other applications and utilities. This section briefly describes all these tools.</w:t>
+        <w:t xml:space="preserve">Starting from version 4.30.1 NetSchedule supports virtual scopes for worker nodes and readers. </w:t>
+      </w:r>
+      <w:r>
+        <w:t>When a non-anonymous worker node or reader requests a job the overall procedure is as follows:</w:t>
       </w:r>
     </w:p>
     <w:p>
       <w:pPr>
+        <w:pStyle w:val="ListParagraph"/>
+        <w:numPr>
+          <w:ilvl w:val="0"/>
+          <w:numId w:val="15"/>
+        </w:numPr>
+        <w:jc w:val="both"/>
+      </w:pPr>
+      <w:r>
+        <w:t>A virtual scope name is calculated for the client using the rule: WN_</w:t>
+      </w:r>
+      <w:proofErr w:type="gramStart"/>
+      <w:r>
+        <w:t>SCOPE::</w:t>
+      </w:r>
+      <w:proofErr w:type="gramEnd"/>
+      <w:r>
+        <w:t>:&lt;client_node&gt;. WN_</w:t>
+      </w:r>
+      <w:proofErr w:type="gramStart"/>
+      <w:r>
+        <w:t>SCOPE:::</w:t>
+      </w:r>
+      <w:proofErr w:type="gramEnd"/>
+      <w:r>
+        <w:t xml:space="preserve"> is a fixed string literal and &lt;client_node&gt; is a client identification provided at the handshake stage.</w:t>
+      </w:r>
+    </w:p>
+    <w:p>
+      <w:pPr>
+        <w:pStyle w:val="ListParagraph"/>
+        <w:numPr>
+          <w:ilvl w:val="0"/>
+          <w:numId w:val="15"/>
+        </w:numPr>
+        <w:jc w:val="both"/>
+      </w:pPr>
+      <w:r>
+        <w:t xml:space="preserve">Jobs from the calculated virtual scope are checked. If none were </w:t>
+      </w:r>
+      <w:proofErr w:type="gramStart"/>
+      <w:r>
+        <w:t>found</w:t>
+      </w:r>
+      <w:proofErr w:type="gramEnd"/>
+      <w:r>
+        <w:t xml:space="preserve"> then the procedure goes to the next step.</w:t>
+      </w:r>
+    </w:p>
+    <w:p>
+      <w:pPr>
+        <w:pStyle w:val="ListParagraph"/>
+        <w:numPr>
+          <w:ilvl w:val="0"/>
+          <w:numId w:val="15"/>
+        </w:numPr>
+        <w:jc w:val="both"/>
+      </w:pPr>
+      <w:r>
+        <w:t>Jobs checked as usual respecting the current scope or its absence.</w:t>
+      </w:r>
+    </w:p>
+    <w:p>
+      <w:pPr>
+        <w:jc w:val="both"/>
+      </w:pPr>
+      <w:r>
+        <w:t>Obviously to find a job in a virtual scope there must be some jobs in it first. The feature does not suppose any changes in the submitting procedure so it is a submitter voluntary possibility to submit a job into a scope which later will match a virtual scope of a worker node or a reader.</w:t>
+      </w:r>
+    </w:p>
+    <w:p>
+      <w:pPr>
+        <w:jc w:val="both"/>
+      </w:pPr>
+      <w:r>
+        <w:t xml:space="preserve">Note: </w:t>
+      </w:r>
+      <w:proofErr w:type="spellStart"/>
+      <w:r>
+        <w:t>strting</w:t>
+      </w:r>
+      <w:proofErr w:type="spellEnd"/>
+      <w:r>
+        <w:t xml:space="preserve"> from version 4.30.1 the notification procedure also respects restrictions introduced by scopes and virtual scopes. The client last scope is used to </w:t>
+      </w:r>
+      <w:r>
+        <w:t>apply the scope restriction.</w:t>
+      </w:r>
+    </w:p>
+    <w:p>
+      <w:pPr>
+        <w:pStyle w:val="Heading1"/>
+      </w:pPr>
+      <w:bookmarkStart w:id="23" w:name="_Toc490567860"/>
+      <w:r>
+        <w:t>Debugging</w:t>
+      </w:r>
+      <w:bookmarkEnd w:id="23"/>
+    </w:p>
+    <w:p>
+      <w:r>
+        <w:t>A few commands are purposed to simplify debugging. These are REDO and REREAD commands.</w:t>
+      </w:r>
+    </w:p>
+    <w:p>
+      <w:r>
+        <w:t xml:space="preserve">The REDO command moves the job back to the </w:t>
+      </w:r>
+      <w:r>
+        <w:t>P</w:t>
+      </w:r>
+      <w:r>
+        <w:t xml:space="preserve">ending state. </w:t>
+      </w:r>
+      <w:r>
+        <w:t xml:space="preserve">It can move a job to the Pending state from any state </w:t>
+      </w:r>
+      <w:proofErr w:type="spellStart"/>
+      <w:r>
+        <w:t>exept</w:t>
+      </w:r>
+      <w:proofErr w:type="spellEnd"/>
+      <w:r>
+        <w:t xml:space="preserve"> of Running, Reading and Pending itself. No job properties are changed if this move is done, for example the job run counter, return code and output if so </w:t>
+      </w:r>
+      <w:proofErr w:type="spellStart"/>
+      <w:r>
+        <w:t>etc</w:t>
+      </w:r>
+      <w:proofErr w:type="spellEnd"/>
+      <w:r>
+        <w:t xml:space="preserve"> are preserved.</w:t>
+      </w:r>
+    </w:p>
+    <w:p>
+      <w:r>
+        <w:t>The REREAD command moves the job back to the state it was in before the job was read. This move could be done if a job was not read already. Similar to the REDO command no job properties are changed.</w:t>
+      </w:r>
+    </w:p>
+    <w:p>
+      <w:r>
+        <w:t>Please note that the transitions between the corresponding states incurred by the REDO and REREAD commands are not shown on the transition diagram above to avoid cluttering graphics.</w:t>
+      </w:r>
+    </w:p>
+    <w:p>
+      <w:pPr>
+        <w:pStyle w:val="Heading1"/>
+        <w:jc w:val="both"/>
+      </w:pPr>
+      <w:bookmarkStart w:id="24" w:name="_Toc490567861"/>
+      <w:r>
+        <w:t>Monitoring and Maintenance</w:t>
+      </w:r>
+      <w:bookmarkEnd w:id="24"/>
+    </w:p>
+    <w:p>
+      <w:pPr>
+        <w:jc w:val="both"/>
+      </w:pPr>
+      <w:r>
+        <w:t xml:space="preserve">NetSchedule monitoring and maintenance </w:t>
+      </w:r>
+      <w:r>
+        <w:t>can be done using a direct TCP/IP connection to the server and / or by using some other applications and utilities. This section briefly describes all these tools.</w:t>
+      </w:r>
+    </w:p>
+    <w:p>
+      <w:pPr>
         <w:pStyle w:val="Heading2"/>
         <w:jc w:val="both"/>
       </w:pPr>
-      <w:bookmarkStart w:id="23" w:name="_Toc464563617"/>
-      <w:r>
+      <w:bookmarkStart w:id="25" w:name="_Toc490567862"/>
+      <w:r>
+        <w:lastRenderedPageBreak/>
         <w:t>Alerts</w:t>
       </w:r>
-      <w:bookmarkEnd w:id="23"/>
+      <w:bookmarkEnd w:id="25"/>
     </w:p>
     <w:p>
       <w:r>
@@ -7672,26 +7855,18 @@
         <w:pStyle w:val="Heading2"/>
         <w:jc w:val="both"/>
       </w:pPr>
-      <w:bookmarkStart w:id="24" w:name="_Toc464563618"/>
+      <w:bookmarkStart w:id="26" w:name="_Toc490567863"/>
       <w:r>
         <w:t>GRID Dashboard</w:t>
       </w:r>
-      <w:bookmarkEnd w:id="24"/>
+      <w:bookmarkEnd w:id="26"/>
     </w:p>
     <w:p>
       <w:r>
         <w:t xml:space="preserve">GRID dashboard is a web application which supports NetSchedule servers in particular. The user is able to see </w:t>
       </w:r>
       <w:r>
-        <w:t xml:space="preserve">all the current server information and in some cases even perform administrative actions. For example, a queue could be paused, an alert could be acknowledged, </w:t>
-      </w:r>
-      <w:proofErr w:type="gramStart"/>
-      <w:r>
-        <w:t>jobs</w:t>
-      </w:r>
-      <w:proofErr w:type="gramEnd"/>
-      <w:r>
-        <w:t xml:space="preserve"> in a queue could be cancelled. The list of supported actions is going to grow in the future. GRID dashboard is available at </w:t>
+        <w:t xml:space="preserve">all the current server information and in some cases even perform administrative actions. For example, a queue could be paused, an alert could be acknowledged, jobs in a queue could be cancelled. The list of supported actions is going to grow in the future. GRID dashboard is available at </w:t>
       </w:r>
       <w:hyperlink r:id="rId22" w:history="1">
         <w:r>
@@ -7710,6 +7885,7 @@
         <w:rPr>
           <w:noProof/>
         </w:rPr>
+        <w:lastRenderedPageBreak/>
         <w:drawing>
           <wp:inline distT="0" distB="0" distL="0" distR="0" wp14:anchorId="480E693B" wp14:editId="76B0A28F">
             <wp:extent cx="5943600" cy="8032115"/>
@@ -7752,11 +7928,12 @@
         <w:pStyle w:val="Heading2"/>
         <w:jc w:val="both"/>
       </w:pPr>
-      <w:bookmarkStart w:id="25" w:name="_Toc464563619"/>
-      <w:r>
+      <w:bookmarkStart w:id="27" w:name="_Toc490567864"/>
+      <w:r>
+        <w:lastRenderedPageBreak/>
         <w:t>Commands</w:t>
       </w:r>
-      <w:bookmarkEnd w:id="25"/>
+      <w:bookmarkEnd w:id="27"/>
     </w:p>
     <w:p>
       <w:pPr>
@@ -8195,15 +8372,7 @@
               <w:jc w:val="both"/>
             </w:pPr>
             <w:r>
-              <w:t xml:space="preserve">Prints the job </w:t>
-            </w:r>
-            <w:proofErr w:type="gramStart"/>
-            <w:r>
-              <w:t>groups</w:t>
-            </w:r>
-            <w:proofErr w:type="gramEnd"/>
-            <w:r>
-              <w:t xml:space="preserve"> registry.</w:t>
+              <w:t>Prints the job groups registry.</w:t>
             </w:r>
           </w:p>
         </w:tc>
@@ -8298,12 +8467,12 @@
         <w:pStyle w:val="Heading2"/>
         <w:jc w:val="both"/>
       </w:pPr>
-      <w:bookmarkStart w:id="26" w:name="_Toc464563620"/>
+      <w:bookmarkStart w:id="28" w:name="_Toc490567865"/>
       <w:proofErr w:type="spellStart"/>
       <w:r>
         <w:t>AppLog</w:t>
       </w:r>
-      <w:bookmarkEnd w:id="26"/>
+      <w:bookmarkEnd w:id="28"/>
       <w:proofErr w:type="spellEnd"/>
     </w:p>
     <w:p>
@@ -8365,6 +8534,7 @@
         <w:rPr>
           <w:noProof/>
         </w:rPr>
+        <w:lastRenderedPageBreak/>
         <w:drawing>
           <wp:inline distT="0" distB="0" distL="0" distR="0" wp14:anchorId="5696109C" wp14:editId="5696109D">
             <wp:extent cx="5943600" cy="3062605"/>
@@ -8428,18 +8598,16 @@
       <w:pPr>
         <w:pStyle w:val="Heading2"/>
       </w:pPr>
-      <w:bookmarkStart w:id="27" w:name="_Toc464563621"/>
+      <w:bookmarkStart w:id="29" w:name="_Toc490567866"/>
       <w:proofErr w:type="spellStart"/>
-      <w:proofErr w:type="gramStart"/>
       <w:r>
         <w:t>grid_cli</w:t>
       </w:r>
       <w:proofErr w:type="spellEnd"/>
-      <w:proofErr w:type="gramEnd"/>
       <w:r>
         <w:t xml:space="preserve"> Utility</w:t>
       </w:r>
-      <w:bookmarkEnd w:id="27"/>
+      <w:bookmarkEnd w:id="29"/>
     </w:p>
     <w:p>
       <w:pPr>
@@ -8500,11 +8668,11 @@
       <w:pPr>
         <w:pStyle w:val="Heading2"/>
       </w:pPr>
-      <w:bookmarkStart w:id="28" w:name="_Toc464563622"/>
+      <w:bookmarkStart w:id="30" w:name="_Toc490567867"/>
       <w:r>
         <w:t>Python Module</w:t>
       </w:r>
-      <w:bookmarkEnd w:id="28"/>
+      <w:bookmarkEnd w:id="30"/>
     </w:p>
     <w:p>
       <w:pPr>
@@ -8541,11 +8709,11 @@
       <w:pPr>
         <w:pStyle w:val="Heading1"/>
       </w:pPr>
-      <w:bookmarkStart w:id="29" w:name="_Toc464563623"/>
+      <w:bookmarkStart w:id="31" w:name="_Toc490567868"/>
       <w:r>
         <w:t>Command Line Arguments</w:t>
       </w:r>
-      <w:bookmarkEnd w:id="29"/>
+      <w:bookmarkEnd w:id="31"/>
     </w:p>
     <w:p>
       <w:r>
@@ -8619,6 +8787,7 @@
           </w:tcPr>
           <w:p>
             <w:r>
+              <w:lastRenderedPageBreak/>
               <w:t>-</w:t>
             </w:r>
             <w:proofErr w:type="spellStart"/>
@@ -8737,13 +8906,8 @@
           </w:tcPr>
           <w:p>
             <w:r>
-              <w:t>-</w:t>
-            </w:r>
-            <w:proofErr w:type="spellStart"/>
-            <w:r>
-              <w:t>logfile</w:t>
-            </w:r>
-            <w:proofErr w:type="spellEnd"/>
+              <w:t>-logfile</w:t>
+            </w:r>
           </w:p>
         </w:tc>
         <w:tc>
@@ -8789,11 +8953,11 @@
       <w:pPr>
         <w:pStyle w:val="Heading1"/>
       </w:pPr>
-      <w:bookmarkStart w:id="30" w:name="_Toc464563624"/>
+      <w:bookmarkStart w:id="32" w:name="_Toc490567869"/>
       <w:r>
         <w:t>Configuration Parameters</w:t>
       </w:r>
-      <w:bookmarkEnd w:id="30"/>
+      <w:bookmarkEnd w:id="32"/>
     </w:p>
     <w:p>
       <w:pPr>
@@ -8850,19 +9014,11 @@
       <w:pPr>
         <w:pStyle w:val="Heading2"/>
       </w:pPr>
-      <w:bookmarkStart w:id="31" w:name="_Toc464563625"/>
-      <w:r>
-        <w:t>[</w:t>
-      </w:r>
-      <w:proofErr w:type="gramStart"/>
-      <w:r>
-        <w:t>server</w:t>
-      </w:r>
-      <w:proofErr w:type="gramEnd"/>
-      <w:r>
-        <w:t>] section</w:t>
-      </w:r>
-      <w:bookmarkEnd w:id="31"/>
+      <w:bookmarkStart w:id="33" w:name="_Toc490567870"/>
+      <w:r>
+        <w:t>[server] section</w:t>
+      </w:r>
+      <w:bookmarkEnd w:id="33"/>
     </w:p>
     <w:tbl>
       <w:tblPr>
@@ -9243,6 +9399,7 @@
               <w:jc w:val="both"/>
             </w:pPr>
             <w:r>
+              <w:lastRenderedPageBreak/>
               <w:t>log</w:t>
             </w:r>
           </w:p>
@@ -9834,6 +9991,7 @@
             </w:pPr>
             <w:proofErr w:type="spellStart"/>
             <w:r>
+              <w:lastRenderedPageBreak/>
               <w:t>admin_client_name</w:t>
             </w:r>
             <w:proofErr w:type="spellEnd"/>
@@ -10402,6 +10560,7 @@
               <w:rPr>
                 <w:b/>
               </w:rPr>
+              <w:lastRenderedPageBreak/>
               <w:t>Note</w:t>
             </w:r>
             <w:r>
@@ -10421,6 +10580,7 @@
             </w:pPr>
             <w:proofErr w:type="spellStart"/>
             <w:r>
+              <w:lastRenderedPageBreak/>
               <w:t>group</w:t>
             </w:r>
             <w:r>
@@ -11020,6 +11180,7 @@
             </w:pPr>
             <w:proofErr w:type="spellStart"/>
             <w:r>
+              <w:lastRenderedPageBreak/>
               <w:t>scope</w:t>
             </w:r>
             <w:r>
@@ -11282,10 +11443,7 @@
               <w:t>Note</w:t>
             </w:r>
             <w:r>
-              <w:t xml:space="preserve">: to have the records performance </w:t>
-            </w:r>
-            <w:r>
-              <w:t>logging must be switched on via</w:t>
+              <w:t>: to have the records performance logging must be switched on via</w:t>
             </w:r>
             <w:r>
               <w:t xml:space="preserve"> </w:t>
@@ -11357,18 +11515,12 @@
               <w:jc w:val="both"/>
             </w:pPr>
             <w:r>
-              <w:t>Default: 20</w:t>
-            </w:r>
-            <w:r>
-              <w:t>00 (records per queue, integer).</w:t>
-            </w:r>
-          </w:p>
-          <w:p>
-            <w:pPr>
-              <w:jc w:val="both"/>
-              <w:rPr>
-                <w:lang w:val="ru-RU"/>
-              </w:rPr>
+              <w:t>Default: 2000 (records per queue, integer).</w:t>
+            </w:r>
+          </w:p>
+          <w:p>
+            <w:pPr>
+              <w:jc w:val="both"/>
             </w:pPr>
             <w:r>
               <w:t>0 means there is no limit. The value is reconfigurable on the fly.</w:t>
@@ -11412,8 +11564,6 @@
             <w:r>
               <w:t>Special value '*' -- to log everything</w:t>
             </w:r>
-            <w:bookmarkStart w:id="32" w:name="_GoBack"/>
-            <w:bookmarkEnd w:id="32"/>
           </w:p>
         </w:tc>
       </w:tr>
@@ -11455,19 +11605,11 @@
       <w:pPr>
         <w:pStyle w:val="Heading2"/>
       </w:pPr>
-      <w:bookmarkStart w:id="33" w:name="_Toc464563626"/>
-      <w:r>
-        <w:t>[</w:t>
-      </w:r>
-      <w:proofErr w:type="gramStart"/>
-      <w:r>
-        <w:t>log</w:t>
-      </w:r>
-      <w:proofErr w:type="gramEnd"/>
-      <w:r>
-        <w:t>] section</w:t>
-      </w:r>
-      <w:bookmarkEnd w:id="33"/>
+      <w:bookmarkStart w:id="34" w:name="_Toc490567871"/>
+      <w:r>
+        <w:t>[log] section</w:t>
+      </w:r>
+      <w:bookmarkEnd w:id="34"/>
     </w:p>
     <w:tbl>
       <w:tblPr>
@@ -11545,21 +11687,19 @@
       <w:pPr>
         <w:pStyle w:val="Heading2"/>
       </w:pPr>
-      <w:bookmarkStart w:id="34" w:name="_Toc464563627"/>
+      <w:bookmarkStart w:id="35" w:name="_Toc490567872"/>
       <w:r>
         <w:t>[</w:t>
       </w:r>
       <w:proofErr w:type="spellStart"/>
-      <w:proofErr w:type="gramStart"/>
       <w:r>
         <w:t>bdb</w:t>
       </w:r>
       <w:proofErr w:type="spellEnd"/>
-      <w:proofErr w:type="gramEnd"/>
       <w:r>
         <w:t>] section</w:t>
       </w:r>
-      <w:bookmarkEnd w:id="34"/>
+      <w:bookmarkEnd w:id="35"/>
     </w:p>
     <w:tbl>
       <w:tblPr>
@@ -11648,6 +11788,7 @@
               <w:jc w:val="both"/>
             </w:pPr>
             <w:r>
+              <w:lastRenderedPageBreak/>
               <w:t>Default: the current version of the storage data model.</w:t>
             </w:r>
           </w:p>
@@ -11671,6 +11812,7 @@
               <w:jc w:val="both"/>
             </w:pPr>
             <w:r>
+              <w:lastRenderedPageBreak/>
               <w:t>path</w:t>
             </w:r>
           </w:p>
@@ -12109,7 +12251,7 @@
       <w:pPr>
         <w:pStyle w:val="Heading2"/>
       </w:pPr>
-      <w:bookmarkStart w:id="35" w:name="_Toc464563628"/>
+      <w:bookmarkStart w:id="36" w:name="_Toc490567873"/>
       <w:r>
         <w:t>[</w:t>
       </w:r>
@@ -12121,7 +12263,7 @@
       <w:r>
         <w:t>] section</w:t>
       </w:r>
-      <w:bookmarkEnd w:id="35"/>
+      <w:bookmarkEnd w:id="36"/>
     </w:p>
     <w:tbl>
       <w:tblPr>
@@ -12231,13 +12373,8 @@
             <w:pPr>
               <w:jc w:val="both"/>
             </w:pPr>
-            <w:proofErr w:type="gramStart"/>
-            <w:r>
-              <w:t>command</w:t>
-            </w:r>
-            <w:proofErr w:type="gramEnd"/>
-            <w:r>
-              <w:t xml:space="preserve"> is received.</w:t>
+            <w:r>
+              <w:t>command is received.</w:t>
             </w:r>
           </w:p>
           <w:p>
@@ -12317,7 +12454,7 @@
       <w:pPr>
         <w:pStyle w:val="Heading2"/>
       </w:pPr>
-      <w:bookmarkStart w:id="36" w:name="_Toc464563629"/>
+      <w:bookmarkStart w:id="37" w:name="_Toc490567874"/>
       <w:r>
         <w:t>[</w:t>
       </w:r>
@@ -12329,7 +12466,7 @@
       <w:r>
         <w:t>] section</w:t>
       </w:r>
-      <w:bookmarkEnd w:id="36"/>
+      <w:bookmarkEnd w:id="37"/>
     </w:p>
     <w:p>
       <w:pPr>
@@ -12350,15 +12487,7 @@
         <w:t>,</w:t>
       </w:r>
       <w:r>
-        <w:t xml:space="preserve"> the introduced classes could be used to create static queues (via the </w:t>
-      </w:r>
-      <w:proofErr w:type="spellStart"/>
-      <w:r>
-        <w:t>config</w:t>
-      </w:r>
-      <w:proofErr w:type="spellEnd"/>
-      <w:r>
-        <w:t xml:space="preserve"> file) and/or dynamic queues (via QCRE command). Classes do not introduce queues by themselves.</w:t>
+        <w:t xml:space="preserve"> the introduced classes could be used to create static queues (via the config file) and/or dynamic queues (via QCRE command). Classes do not introduce queues by themselves.</w:t>
       </w:r>
     </w:p>
     <w:p>
@@ -12366,6 +12495,7 @@
         <w:jc w:val="both"/>
       </w:pPr>
       <w:r>
+        <w:lastRenderedPageBreak/>
         <w:t>There could be as many ‘</w:t>
       </w:r>
       <w:proofErr w:type="spellStart"/>
@@ -12384,7 +12514,7 @@
       <w:r>
         <w:t xml:space="preserve"> </w:t>
       </w:r>
-      <w:bookmarkStart w:id="37" w:name="_Toc464563630"/>
+      <w:bookmarkStart w:id="38" w:name="_Toc490567875"/>
       <w:r>
         <w:t>[</w:t>
       </w:r>
@@ -12396,7 +12526,7 @@
       <w:r>
         <w:t>] section</w:t>
       </w:r>
-      <w:bookmarkEnd w:id="37"/>
+      <w:bookmarkEnd w:id="38"/>
     </w:p>
     <w:p>
       <w:pPr>
@@ -12731,11 +12861,11 @@
               <w:jc w:val="both"/>
             </w:pPr>
             <w:r>
-              <w:t>Delay for sending UDP notifications that there is a vacant job for all worker nodes except one. If configured (i.e</w:t>
+              <w:t>Delay for sending UDP notifications that there is a vacant job for all worker nodes except one. If configured (</w:t>
             </w:r>
             <w:proofErr w:type="gramStart"/>
             <w:r>
-              <w:t>. !</w:t>
+              <w:t>i.e. !</w:t>
             </w:r>
             <w:proofErr w:type="gramEnd"/>
             <w:r>
@@ -12856,6 +12986,7 @@
             </w:pPr>
             <w:proofErr w:type="spellStart"/>
             <w:r>
+              <w:lastRenderedPageBreak/>
               <w:t>dump_aff_buffer_size</w:t>
             </w:r>
             <w:proofErr w:type="spellEnd"/>
@@ -13386,6 +13517,7 @@
             </w:pPr>
             <w:proofErr w:type="spellStart"/>
             <w:r>
+              <w:lastRenderedPageBreak/>
               <w:t>max_input_size</w:t>
             </w:r>
             <w:proofErr w:type="spellEnd"/>
@@ -13925,6 +14057,7 @@
             </w:pPr>
             <w:proofErr w:type="spellStart"/>
             <w:r>
+              <w:lastRenderedPageBreak/>
               <w:t>netcache_api</w:t>
             </w:r>
             <w:proofErr w:type="spellEnd"/>
@@ -14368,6 +14501,7 @@
             </w:pPr>
             <w:proofErr w:type="spellStart"/>
             <w:r>
+              <w:lastRenderedPageBreak/>
               <w:t>client_registry_min_admins</w:t>
             </w:r>
             <w:proofErr w:type="spellEnd"/>
@@ -14770,7 +14904,7 @@
       <w:pPr>
         <w:pStyle w:val="Heading2"/>
       </w:pPr>
-      <w:bookmarkStart w:id="38" w:name="_Toc464563631"/>
+      <w:bookmarkStart w:id="39" w:name="_Toc490567876"/>
       <w:r>
         <w:t>[</w:t>
       </w:r>
@@ -14782,7 +14916,7 @@
       <w:r>
         <w:t>] section</w:t>
       </w:r>
-      <w:bookmarkEnd w:id="38"/>
+      <w:bookmarkEnd w:id="39"/>
     </w:p>
     <w:p>
       <w:r>
@@ -14899,6 +15033,7 @@
               <w:jc w:val="both"/>
             </w:pPr>
             <w:r>
+              <w:lastRenderedPageBreak/>
               <w:t>F integer, number of used FD in the HEALTH report instead the real usage</w:t>
             </w:r>
             <w:r>
@@ -14955,6 +15090,7 @@
             </w:pPr>
             <w:proofErr w:type="spellStart"/>
             <w:r>
+              <w:lastRenderedPageBreak/>
               <w:t>mem_report</w:t>
             </w:r>
             <w:proofErr w:type="spellEnd"/>
@@ -15428,6 +15564,7 @@
             </w:pPr>
             <w:proofErr w:type="spellStart"/>
             <w:r>
+              <w:lastRenderedPageBreak/>
               <w:t>reply_with_garbage</w:t>
             </w:r>
             <w:proofErr w:type="spellEnd"/>
@@ -15668,11 +15805,12 @@
       <w:pPr>
         <w:pStyle w:val="Heading1"/>
       </w:pPr>
-      <w:bookmarkStart w:id="39" w:name="_Toc464563632"/>
-      <w:r>
+      <w:bookmarkStart w:id="40" w:name="_Toc490567877"/>
+      <w:r>
+        <w:lastRenderedPageBreak/>
         <w:t>Appendix A. Response Depending on Security Token</w:t>
       </w:r>
-      <w:bookmarkEnd w:id="39"/>
+      <w:bookmarkEnd w:id="40"/>
     </w:p>
     <w:p/>
     <w:tbl>
@@ -28164,11 +28302,11 @@
         <w:t>T</w:t>
       </w:r>
       <w:r>
-        <w:t>he actual job state change happens only when a cell is marked as OK. If it is OK</w:t>
+        <w:t xml:space="preserve">he actual job state change happens only when a cell is marked as OK. If it is </w:t>
       </w:r>
       <w:proofErr w:type="gramStart"/>
       <w:r>
-        <w:t>:WARNING</w:t>
+        <w:t>OK:WARNING</w:t>
       </w:r>
       <w:proofErr w:type="gramEnd"/>
       <w:r>
@@ -28191,7 +28329,7 @@
 </file>
 
 <file path=word/numbering.xml><?xml version="1.0" encoding="utf-8"?>
-<w:numbering xmlns:wpc="http://schemas.microsoft.com/office/word/2010/wordprocessingCanvas" xmlns:mc="http://schemas.openxmlformats.org/markup-compatibility/2006" xmlns:o="urn:schemas-microsoft-com:office:office" xmlns:r="http://schemas.openxmlformats.org/officeDocument/2006/relationships" xmlns:m="http://schemas.openxmlformats.org/officeDocument/2006/math" xmlns:v="urn:schemas-microsoft-com:vml" xmlns:wp14="http://schemas.microsoft.com/office/word/2010/wordprocessingDrawing" xmlns:wp="http://schemas.openxmlformats.org/drawingml/2006/wordprocessingDrawing" xmlns:w10="urn:schemas-microsoft-com:office:word" xmlns:w="http://schemas.openxmlformats.org/wordprocessingml/2006/main" xmlns:w14="http://schemas.microsoft.com/office/word/2010/wordml" xmlns:w15="http://schemas.microsoft.com/office/word/2012/wordml" xmlns:wpg="http://schemas.microsoft.com/office/word/2010/wordprocessingGroup" xmlns:wpi="http://schemas.microsoft.com/office/word/2010/wordprocessingInk" xmlns:wne="http://schemas.microsoft.com/office/word/2006/wordml" xmlns:wps="http://schemas.microsoft.com/office/word/2010/wordprocessingShape" mc:Ignorable="w14 w15 wp14">
+<w:numbering xmlns:wpc="http://schemas.microsoft.com/office/word/2010/wordprocessingCanvas" xmlns:cx="http://schemas.microsoft.com/office/drawing/2014/chartex" xmlns:cx1="http://schemas.microsoft.com/office/drawing/2015/9/8/chartex" xmlns:cx2="http://schemas.microsoft.com/office/drawing/2015/10/21/chartex" xmlns:cx3="http://schemas.microsoft.com/office/drawing/2016/5/9/chartex" xmlns:cx4="http://schemas.microsoft.com/office/drawing/2016/5/10/chartex" xmlns:cx5="http://schemas.microsoft.com/office/drawing/2016/5/11/chartex" xmlns:mc="http://schemas.openxmlformats.org/markup-compatibility/2006" xmlns:o="urn:schemas-microsoft-com:office:office" xmlns:r="http://schemas.openxmlformats.org/officeDocument/2006/relationships" xmlns:m="http://schemas.openxmlformats.org/officeDocument/2006/math" xmlns:v="urn:schemas-microsoft-com:vml" xmlns:wp14="http://schemas.microsoft.com/office/word/2010/wordprocessingDrawing" xmlns:wp="http://schemas.openxmlformats.org/drawingml/2006/wordprocessingDrawing" xmlns:w10="urn:schemas-microsoft-com:office:word" xmlns:w="http://schemas.openxmlformats.org/wordprocessingml/2006/main" xmlns:w14="http://schemas.microsoft.com/office/word/2010/wordml" xmlns:w15="http://schemas.microsoft.com/office/word/2012/wordml" xmlns:w16se="http://schemas.microsoft.com/office/word/2015/wordml/symex" xmlns:wpg="http://schemas.microsoft.com/office/word/2010/wordprocessingGroup" xmlns:wpi="http://schemas.microsoft.com/office/word/2010/wordprocessingInk" xmlns:wne="http://schemas.microsoft.com/office/word/2006/wordml" xmlns:wps="http://schemas.microsoft.com/office/word/2010/wordprocessingShape" mc:Ignorable="w14 w15 w16se wp14">
   <w:abstractNum w:abstractNumId="0" w15:restartNumberingAfterBreak="0">
     <w:nsid w:val="09066918"/>
     <w:multiLevelType w:val="hybridMultilevel"/>
@@ -28306,9 +28444,9 @@
     </w:lvl>
   </w:abstractNum>
   <w:abstractNum w:abstractNumId="1" w15:restartNumberingAfterBreak="0">
-    <w:nsid w:val="1A712507"/>
+    <w:nsid w:val="0AC96D08"/>
     <w:multiLevelType w:val="hybridMultilevel"/>
-    <w:tmpl w:val="87E84188"/>
+    <w:tmpl w:val="16A0512C"/>
     <w:lvl w:ilvl="0" w:tplc="04090001">
       <w:start w:val="1"/>
       <w:numFmt w:val="bullet"/>
@@ -28419,9 +28557,9 @@
     </w:lvl>
   </w:abstractNum>
   <w:abstractNum w:abstractNumId="2" w15:restartNumberingAfterBreak="0">
-    <w:nsid w:val="23620DA0"/>
+    <w:nsid w:val="1A712507"/>
     <w:multiLevelType w:val="hybridMultilevel"/>
-    <w:tmpl w:val="D97CF19C"/>
+    <w:tmpl w:val="87E84188"/>
     <w:lvl w:ilvl="0" w:tplc="04090001">
       <w:start w:val="1"/>
       <w:numFmt w:val="bullet"/>
@@ -28532,9 +28670,9 @@
     </w:lvl>
   </w:abstractNum>
   <w:abstractNum w:abstractNumId="3" w15:restartNumberingAfterBreak="0">
-    <w:nsid w:val="28CE300B"/>
+    <w:nsid w:val="23620DA0"/>
     <w:multiLevelType w:val="hybridMultilevel"/>
-    <w:tmpl w:val="955A3B4A"/>
+    <w:tmpl w:val="D97CF19C"/>
     <w:lvl w:ilvl="0" w:tplc="04090001">
       <w:start w:val="1"/>
       <w:numFmt w:val="bullet"/>
@@ -28645,9 +28783,9 @@
     </w:lvl>
   </w:abstractNum>
   <w:abstractNum w:abstractNumId="4" w15:restartNumberingAfterBreak="0">
-    <w:nsid w:val="2917016A"/>
+    <w:nsid w:val="28CE300B"/>
     <w:multiLevelType w:val="hybridMultilevel"/>
-    <w:tmpl w:val="E9C84444"/>
+    <w:tmpl w:val="955A3B4A"/>
     <w:lvl w:ilvl="0" w:tplc="04090001">
       <w:start w:val="1"/>
       <w:numFmt w:val="bullet"/>
@@ -28758,9 +28896,9 @@
     </w:lvl>
   </w:abstractNum>
   <w:abstractNum w:abstractNumId="5" w15:restartNumberingAfterBreak="0">
-    <w:nsid w:val="30EF780C"/>
+    <w:nsid w:val="2917016A"/>
     <w:multiLevelType w:val="hybridMultilevel"/>
-    <w:tmpl w:val="68B2FF5E"/>
+    <w:tmpl w:val="E9C84444"/>
     <w:lvl w:ilvl="0" w:tplc="04090001">
       <w:start w:val="1"/>
       <w:numFmt w:val="bullet"/>
@@ -28871,9 +29009,9 @@
     </w:lvl>
   </w:abstractNum>
   <w:abstractNum w:abstractNumId="6" w15:restartNumberingAfterBreak="0">
-    <w:nsid w:val="3E6E4FAD"/>
+    <w:nsid w:val="30EF780C"/>
     <w:multiLevelType w:val="hybridMultilevel"/>
-    <w:tmpl w:val="C3B8E8DE"/>
+    <w:tmpl w:val="68B2FF5E"/>
     <w:lvl w:ilvl="0" w:tplc="04090001">
       <w:start w:val="1"/>
       <w:numFmt w:val="bullet"/>
@@ -28984,9 +29122,9 @@
     </w:lvl>
   </w:abstractNum>
   <w:abstractNum w:abstractNumId="7" w15:restartNumberingAfterBreak="0">
-    <w:nsid w:val="3F932C78"/>
+    <w:nsid w:val="3E6E4FAD"/>
     <w:multiLevelType w:val="hybridMultilevel"/>
-    <w:tmpl w:val="4842788A"/>
+    <w:tmpl w:val="C3B8E8DE"/>
     <w:lvl w:ilvl="0" w:tplc="04090001">
       <w:start w:val="1"/>
       <w:numFmt w:val="bullet"/>
@@ -29097,9 +29235,9 @@
     </w:lvl>
   </w:abstractNum>
   <w:abstractNum w:abstractNumId="8" w15:restartNumberingAfterBreak="0">
-    <w:nsid w:val="40676BD2"/>
+    <w:nsid w:val="3F932C78"/>
     <w:multiLevelType w:val="hybridMultilevel"/>
-    <w:tmpl w:val="4B705ACE"/>
+    <w:tmpl w:val="4842788A"/>
     <w:lvl w:ilvl="0" w:tplc="04090001">
       <w:start w:val="1"/>
       <w:numFmt w:val="bullet"/>
@@ -29210,9 +29348,9 @@
     </w:lvl>
   </w:abstractNum>
   <w:abstractNum w:abstractNumId="9" w15:restartNumberingAfterBreak="0">
-    <w:nsid w:val="5C143B38"/>
+    <w:nsid w:val="40676BD2"/>
     <w:multiLevelType w:val="hybridMultilevel"/>
-    <w:tmpl w:val="8EC6BFA8"/>
+    <w:tmpl w:val="4B705ACE"/>
     <w:lvl w:ilvl="0" w:tplc="04090001">
       <w:start w:val="1"/>
       <w:numFmt w:val="bullet"/>
@@ -29323,9 +29461,9 @@
     </w:lvl>
   </w:abstractNum>
   <w:abstractNum w:abstractNumId="10" w15:restartNumberingAfterBreak="0">
-    <w:nsid w:val="6A661CFB"/>
+    <w:nsid w:val="5C143B38"/>
     <w:multiLevelType w:val="hybridMultilevel"/>
-    <w:tmpl w:val="F154D660"/>
+    <w:tmpl w:val="8EC6BFA8"/>
     <w:lvl w:ilvl="0" w:tplc="04090001">
       <w:start w:val="1"/>
       <w:numFmt w:val="bullet"/>
@@ -29436,9 +29574,9 @@
     </w:lvl>
   </w:abstractNum>
   <w:abstractNum w:abstractNumId="11" w15:restartNumberingAfterBreak="0">
-    <w:nsid w:val="6EF85E3E"/>
+    <w:nsid w:val="6A661CFB"/>
     <w:multiLevelType w:val="hybridMultilevel"/>
-    <w:tmpl w:val="974A945A"/>
+    <w:tmpl w:val="F154D660"/>
     <w:lvl w:ilvl="0" w:tplc="04090001">
       <w:start w:val="1"/>
       <w:numFmt w:val="bullet"/>
@@ -29549,9 +29687,9 @@
     </w:lvl>
   </w:abstractNum>
   <w:abstractNum w:abstractNumId="12" w15:restartNumberingAfterBreak="0">
-    <w:nsid w:val="74564EA7"/>
+    <w:nsid w:val="6EF85E3E"/>
     <w:multiLevelType w:val="hybridMultilevel"/>
-    <w:tmpl w:val="49326E4A"/>
+    <w:tmpl w:val="974A945A"/>
     <w:lvl w:ilvl="0" w:tplc="04090001">
       <w:start w:val="1"/>
       <w:numFmt w:val="bullet"/>
@@ -29662,9 +29800,9 @@
     </w:lvl>
   </w:abstractNum>
   <w:abstractNum w:abstractNumId="13" w15:restartNumberingAfterBreak="0">
-    <w:nsid w:val="7B5C533E"/>
+    <w:nsid w:val="74564EA7"/>
     <w:multiLevelType w:val="hybridMultilevel"/>
-    <w:tmpl w:val="78BE7DEE"/>
+    <w:tmpl w:val="49326E4A"/>
     <w:lvl w:ilvl="0" w:tplc="04090001">
       <w:start w:val="1"/>
       <w:numFmt w:val="bullet"/>
@@ -29774,53 +29912,169 @@
       </w:rPr>
     </w:lvl>
   </w:abstractNum>
+  <w:abstractNum w:abstractNumId="14" w15:restartNumberingAfterBreak="0">
+    <w:nsid w:val="7B5C533E"/>
+    <w:multiLevelType w:val="hybridMultilevel"/>
+    <w:tmpl w:val="78BE7DEE"/>
+    <w:lvl w:ilvl="0" w:tplc="04090001">
+      <w:start w:val="1"/>
+      <w:numFmt w:val="bullet"/>
+      <w:lvlText w:val=""/>
+      <w:lvlJc w:val="left"/>
+      <w:pPr>
+        <w:ind w:left="720" w:hanging="360"/>
+      </w:pPr>
+      <w:rPr>
+        <w:rFonts w:ascii="Symbol" w:hAnsi="Symbol" w:hint="default"/>
+      </w:rPr>
+    </w:lvl>
+    <w:lvl w:ilvl="1" w:tplc="04090003" w:tentative="1">
+      <w:start w:val="1"/>
+      <w:numFmt w:val="bullet"/>
+      <w:lvlText w:val="o"/>
+      <w:lvlJc w:val="left"/>
+      <w:pPr>
+        <w:ind w:left="1440" w:hanging="360"/>
+      </w:pPr>
+      <w:rPr>
+        <w:rFonts w:ascii="Courier New" w:hAnsi="Courier New" w:cs="Courier New" w:hint="default"/>
+      </w:rPr>
+    </w:lvl>
+    <w:lvl w:ilvl="2" w:tplc="04090005" w:tentative="1">
+      <w:start w:val="1"/>
+      <w:numFmt w:val="bullet"/>
+      <w:lvlText w:val=""/>
+      <w:lvlJc w:val="left"/>
+      <w:pPr>
+        <w:ind w:left="2160" w:hanging="360"/>
+      </w:pPr>
+      <w:rPr>
+        <w:rFonts w:ascii="Wingdings" w:hAnsi="Wingdings" w:hint="default"/>
+      </w:rPr>
+    </w:lvl>
+    <w:lvl w:ilvl="3" w:tplc="04090001" w:tentative="1">
+      <w:start w:val="1"/>
+      <w:numFmt w:val="bullet"/>
+      <w:lvlText w:val=""/>
+      <w:lvlJc w:val="left"/>
+      <w:pPr>
+        <w:ind w:left="2880" w:hanging="360"/>
+      </w:pPr>
+      <w:rPr>
+        <w:rFonts w:ascii="Symbol" w:hAnsi="Symbol" w:hint="default"/>
+      </w:rPr>
+    </w:lvl>
+    <w:lvl w:ilvl="4" w:tplc="04090003" w:tentative="1">
+      <w:start w:val="1"/>
+      <w:numFmt w:val="bullet"/>
+      <w:lvlText w:val="o"/>
+      <w:lvlJc w:val="left"/>
+      <w:pPr>
+        <w:ind w:left="3600" w:hanging="360"/>
+      </w:pPr>
+      <w:rPr>
+        <w:rFonts w:ascii="Courier New" w:hAnsi="Courier New" w:cs="Courier New" w:hint="default"/>
+      </w:rPr>
+    </w:lvl>
+    <w:lvl w:ilvl="5" w:tplc="04090005" w:tentative="1">
+      <w:start w:val="1"/>
+      <w:numFmt w:val="bullet"/>
+      <w:lvlText w:val=""/>
+      <w:lvlJc w:val="left"/>
+      <w:pPr>
+        <w:ind w:left="4320" w:hanging="360"/>
+      </w:pPr>
+      <w:rPr>
+        <w:rFonts w:ascii="Wingdings" w:hAnsi="Wingdings" w:hint="default"/>
+      </w:rPr>
+    </w:lvl>
+    <w:lvl w:ilvl="6" w:tplc="04090001" w:tentative="1">
+      <w:start w:val="1"/>
+      <w:numFmt w:val="bullet"/>
+      <w:lvlText w:val=""/>
+      <w:lvlJc w:val="left"/>
+      <w:pPr>
+        <w:ind w:left="5040" w:hanging="360"/>
+      </w:pPr>
+      <w:rPr>
+        <w:rFonts w:ascii="Symbol" w:hAnsi="Symbol" w:hint="default"/>
+      </w:rPr>
+    </w:lvl>
+    <w:lvl w:ilvl="7" w:tplc="04090003" w:tentative="1">
+      <w:start w:val="1"/>
+      <w:numFmt w:val="bullet"/>
+      <w:lvlText w:val="o"/>
+      <w:lvlJc w:val="left"/>
+      <w:pPr>
+        <w:ind w:left="5760" w:hanging="360"/>
+      </w:pPr>
+      <w:rPr>
+        <w:rFonts w:ascii="Courier New" w:hAnsi="Courier New" w:cs="Courier New" w:hint="default"/>
+      </w:rPr>
+    </w:lvl>
+    <w:lvl w:ilvl="8" w:tplc="04090005" w:tentative="1">
+      <w:start w:val="1"/>
+      <w:numFmt w:val="bullet"/>
+      <w:lvlText w:val=""/>
+      <w:lvlJc w:val="left"/>
+      <w:pPr>
+        <w:ind w:left="6480" w:hanging="360"/>
+      </w:pPr>
+      <w:rPr>
+        <w:rFonts w:ascii="Wingdings" w:hAnsi="Wingdings" w:hint="default"/>
+      </w:rPr>
+    </w:lvl>
+  </w:abstractNum>
   <w:num w:numId="1">
-    <w:abstractNumId w:val="5"/>
+    <w:abstractNumId w:val="6"/>
   </w:num>
   <w:num w:numId="2">
-    <w:abstractNumId w:val="1"/>
+    <w:abstractNumId w:val="2"/>
   </w:num>
   <w:num w:numId="3">
-    <w:abstractNumId w:val="10"/>
+    <w:abstractNumId w:val="11"/>
   </w:num>
   <w:num w:numId="4">
-    <w:abstractNumId w:val="8"/>
+    <w:abstractNumId w:val="9"/>
   </w:num>
   <w:num w:numId="5">
-    <w:abstractNumId w:val="4"/>
+    <w:abstractNumId w:val="5"/>
   </w:num>
   <w:num w:numId="6">
     <w:abstractNumId w:val="0"/>
   </w:num>
   <w:num w:numId="7">
-    <w:abstractNumId w:val="2"/>
+    <w:abstractNumId w:val="3"/>
   </w:num>
   <w:num w:numId="8">
-    <w:abstractNumId w:val="3"/>
+    <w:abstractNumId w:val="4"/>
   </w:num>
   <w:num w:numId="9">
+    <w:abstractNumId w:val="8"/>
+  </w:num>
+  <w:num w:numId="10">
+    <w:abstractNumId w:val="10"/>
+  </w:num>
+  <w:num w:numId="11">
+    <w:abstractNumId w:val="13"/>
+  </w:num>
+  <w:num w:numId="12">
+    <w:abstractNumId w:val="14"/>
+  </w:num>
+  <w:num w:numId="13">
+    <w:abstractNumId w:val="12"/>
+  </w:num>
+  <w:num w:numId="14">
     <w:abstractNumId w:val="7"/>
   </w:num>
-  <w:num w:numId="10">
-    <w:abstractNumId w:val="9"/>
-  </w:num>
-  <w:num w:numId="11">
-    <w:abstractNumId w:val="12"/>
-  </w:num>
-  <w:num w:numId="12">
-    <w:abstractNumId w:val="13"/>
-  </w:num>
-  <w:num w:numId="13">
-    <w:abstractNumId w:val="11"/>
-  </w:num>
-  <w:num w:numId="14">
-    <w:abstractNumId w:val="6"/>
+  <w:num w:numId="15">
+    <w:abstractNumId w:val="1"/>
   </w:num>
 </w:numbering>
 </file>
 
 <file path=word/styles.xml><?xml version="1.0" encoding="utf-8"?>
-<w:styles xmlns:mc="http://schemas.openxmlformats.org/markup-compatibility/2006" xmlns:r="http://schemas.openxmlformats.org/officeDocument/2006/relationships" xmlns:w="http://schemas.openxmlformats.org/wordprocessingml/2006/main" xmlns:w14="http://schemas.microsoft.com/office/word/2010/wordml" xmlns:w15="http://schemas.microsoft.com/office/word/2012/wordml" mc:Ignorable="w14 w15">
+<w:styles xmlns:mc="http://schemas.openxmlformats.org/markup-compatibility/2006" xmlns:r="http://schemas.openxmlformats.org/officeDocument/2006/relationships" xmlns:w="http://schemas.openxmlformats.org/wordprocessingml/2006/main" xmlns:w14="http://schemas.microsoft.com/office/word/2010/wordml" xmlns:w15="http://schemas.microsoft.com/office/word/2012/wordml" xmlns:w16se="http://schemas.microsoft.com/office/word/2015/wordml/symex" mc:Ignorable="w14 w15 w16se">
   <w:docDefaults>
     <w:rPrDefault>
       <w:rPr>
@@ -29836,7 +30090,7 @@
       </w:pPr>
     </w:pPrDefault>
   </w:docDefaults>
-  <w:latentStyles w:defLockedState="0" w:defUIPriority="99" w:defSemiHidden="0" w:defUnhideWhenUsed="0" w:defQFormat="0" w:count="371">
+  <w:latentStyles w:defLockedState="0" w:defUIPriority="99" w:defSemiHidden="0" w:defUnhideWhenUsed="0" w:defQFormat="0" w:count="374">
     <w:lsdException w:name="Normal" w:uiPriority="0" w:qFormat="1"/>
     <w:lsdException w:name="heading 1" w:uiPriority="9" w:qFormat="1"/>
     <w:lsdException w:name="heading 2" w:semiHidden="1" w:uiPriority="9" w:unhideWhenUsed="1" w:qFormat="1"/>
@@ -29942,7 +30196,6 @@
     <w:lsdException w:name="HTML Sample" w:semiHidden="1" w:unhideWhenUsed="1"/>
     <w:lsdException w:name="HTML Typewriter" w:semiHidden="1" w:unhideWhenUsed="1"/>
     <w:lsdException w:name="HTML Variable" w:semiHidden="1" w:unhideWhenUsed="1"/>
-    <w:lsdException w:name="Normal Table" w:semiHidden="1" w:unhideWhenUsed="1"/>
     <w:lsdException w:name="annotation subject" w:semiHidden="1" w:unhideWhenUsed="1"/>
     <w:lsdException w:name="No List" w:semiHidden="1" w:unhideWhenUsed="1"/>
     <w:lsdException w:name="Outline List 1" w:semiHidden="1" w:unhideWhenUsed="1"/>
@@ -29987,7 +30240,6 @@
     <w:lsdException w:name="Table Professional" w:semiHidden="1" w:unhideWhenUsed="1"/>
     <w:lsdException w:name="Table Subtle 1" w:semiHidden="1" w:unhideWhenUsed="1"/>
     <w:lsdException w:name="Table Subtle 2" w:semiHidden="1" w:unhideWhenUsed="1"/>
-    <w:lsdException w:name="Table Web 1" w:semiHidden="1" w:unhideWhenUsed="1"/>
     <w:lsdException w:name="Table Web 2" w:semiHidden="1" w:unhideWhenUsed="1"/>
     <w:lsdException w:name="Table Web 3" w:semiHidden="1" w:unhideWhenUsed="1"/>
     <w:lsdException w:name="Balloon Text" w:semiHidden="1" w:unhideWhenUsed="1"/>
@@ -30208,6 +30460,9 @@
     <w:lsdException w:name="List Table 5 Dark Accent 6" w:uiPriority="50"/>
     <w:lsdException w:name="List Table 6 Colorful Accent 6" w:uiPriority="51"/>
     <w:lsdException w:name="List Table 7 Colorful Accent 6" w:uiPriority="52"/>
+    <w:lsdException w:name="Mention" w:semiHidden="1" w:unhideWhenUsed="1"/>
+    <w:lsdException w:name="Smart Hyperlink" w:semiHidden="1" w:unhideWhenUsed="1"/>
+    <w:lsdException w:name="Hashtag" w:semiHidden="1" w:unhideWhenUsed="1"/>
   </w:latentStyles>
   <w:style w:type="paragraph" w:default="1" w:styleId="Normal">
     <w:name w:val="Normal"/>
@@ -30757,7 +31012,7 @@
 <file path=customXml/item1.xml><?xml version="1.0" encoding="utf-8"?>
 <CoverPageProperties xmlns="http://schemas.microsoft.com/office/2006/coverPageProps">
   <PublishDate>2012-02-08T00:00:00</PublishDate>
-  <Abstract>Document version: 1.34</Abstract>
+  <Abstract>Document version: 1.35</Abstract>
   <CompanyAddress/>
   <CompanyPhone/>
   <CompanyFax/>
@@ -30766,6 +31021,15 @@
 </file>
 
 <file path=customXml/item2.xml><?xml version="1.0" encoding="utf-8"?>
+<?mso-contentType ?>
+<FormTemplates xmlns="http://schemas.microsoft.com/sharepoint/v3/contenttype/forms">
+  <Display>DocumentLibraryForm</Display>
+  <Edit>DocumentLibraryForm</Edit>
+  <New>DocumentLibraryForm</New>
+</FormTemplates>
+</file>
+
+<file path=customXml/item3.xml><?xml version="1.0" encoding="utf-8"?>
 <p:properties xmlns:p="http://schemas.microsoft.com/office/2006/metadata/properties" xmlns:xsi="http://www.w3.org/2001/XMLSchema-instance">
   <documentManagement>
     <_dlc_DocId xmlns="bebfb516-47c3-42bf-8695-c627e02fd07c">RP5EP2USD5DN-418-9</_dlc_DocId>
@@ -30777,16 +31041,57 @@
 </p:properties>
 </file>
 
-<file path=customXml/item3.xml><?xml version="1.0" encoding="utf-8"?>
+<file path=customXml/item4.xml><?xml version="1.0" encoding="utf-8"?>
 <?mso-contentType ?>
-<FormTemplates xmlns="http://schemas.microsoft.com/sharepoint/v3/contenttype/forms">
-  <Display>DocumentLibraryForm</Display>
-  <Edit>DocumentLibraryForm</Edit>
-  <New>DocumentLibraryForm</New>
-</FormTemplates>
+<spe:Receivers xmlns:spe="http://schemas.microsoft.com/sharepoint/events">
+  <Receiver>
+    <Name>Document ID Generator</Name>
+    <Synchronization>Synchronous</Synchronization>
+    <Type>10001</Type>
+    <SequenceNumber>1000</SequenceNumber>
+    <Url/>
+    <Assembly>Microsoft.Office.DocumentManagement, Version=15.0.0.0, Culture=neutral, PublicKeyToken=71e9bce111e9429c</Assembly>
+    <Class>Microsoft.Office.DocumentManagement.Internal.DocIdHandler</Class>
+    <Data/>
+    <Filter/>
+  </Receiver>
+  <Receiver>
+    <Name>Document ID Generator</Name>
+    <Synchronization>Synchronous</Synchronization>
+    <Type>10002</Type>
+    <SequenceNumber>1001</SequenceNumber>
+    <Url/>
+    <Assembly>Microsoft.Office.DocumentManagement, Version=15.0.0.0, Culture=neutral, PublicKeyToken=71e9bce111e9429c</Assembly>
+    <Class>Microsoft.Office.DocumentManagement.Internal.DocIdHandler</Class>
+    <Data/>
+    <Filter/>
+  </Receiver>
+  <Receiver>
+    <Name>Document ID Generator</Name>
+    <Synchronization>Synchronous</Synchronization>
+    <Type>10004</Type>
+    <SequenceNumber>1002</SequenceNumber>
+    <Url/>
+    <Assembly>Microsoft.Office.DocumentManagement, Version=15.0.0.0, Culture=neutral, PublicKeyToken=71e9bce111e9429c</Assembly>
+    <Class>Microsoft.Office.DocumentManagement.Internal.DocIdHandler</Class>
+    <Data/>
+    <Filter/>
+  </Receiver>
+  <Receiver>
+    <Name>Document ID Generator</Name>
+    <Synchronization>Synchronous</Synchronization>
+    <Type>10006</Type>
+    <SequenceNumber>1003</SequenceNumber>
+    <Url/>
+    <Assembly>Microsoft.Office.DocumentManagement, Version=15.0.0.0, Culture=neutral, PublicKeyToken=71e9bce111e9429c</Assembly>
+    <Class>Microsoft.Office.DocumentManagement.Internal.DocIdHandler</Class>
+    <Data/>
+    <Filter/>
+  </Receiver>
+</spe:Receivers>
 </file>
 
-<file path=customXml/item4.xml><?xml version="1.0" encoding="utf-8"?>
+<file path=customXml/item5.xml><?xml version="1.0" encoding="utf-8"?>
 <ct:contentTypeSchema xmlns:ct="http://schemas.microsoft.com/office/2006/metadata/contentType" xmlns:ma="http://schemas.microsoft.com/office/2006/metadata/properties/metaAttributes" ct:_="" ma:_="" ma:contentTypeName="Document" ma:contentTypeID="0x010100804F0F871C92454BA582842CD3B861CB" ma:contentTypeVersion="1" ma:contentTypeDescription="Create a new document." ma:contentTypeScope="" ma:versionID="17108c8fb818525b19f04f03124d2db9">
   <xsd:schema xmlns:xsd="http://www.w3.org/2001/XMLSchema" xmlns:xs="http://www.w3.org/2001/XMLSchema" xmlns:p="http://schemas.microsoft.com/office/2006/metadata/properties" xmlns:ns2="bebfb516-47c3-42bf-8695-c627e02fd07c" targetNamespace="http://schemas.microsoft.com/office/2006/metadata/properties" ma:root="true" ma:fieldsID="1c56c5b5f1ead94acc500394bce569b3" ns2:_="">
     <xsd:import namespace="bebfb516-47c3-42bf-8695-c627e02fd07c"/>
@@ -30931,56 +31236,6 @@
 </ct:contentTypeSchema>
 </file>
 
-<file path=customXml/item5.xml><?xml version="1.0" encoding="utf-8"?>
-<?mso-contentType ?>
-<spe:Receivers xmlns:spe="http://schemas.microsoft.com/sharepoint/events">
-  <Receiver>
-    <Name>Document ID Generator</Name>
-    <Synchronization>Synchronous</Synchronization>
-    <Type>10001</Type>
-    <SequenceNumber>1000</SequenceNumber>
-    <Url/>
-    <Assembly>Microsoft.Office.DocumentManagement, Version=15.0.0.0, Culture=neutral, PublicKeyToken=71e9bce111e9429c</Assembly>
-    <Class>Microsoft.Office.DocumentManagement.Internal.DocIdHandler</Class>
-    <Data/>
-    <Filter/>
-  </Receiver>
-  <Receiver>
-    <Name>Document ID Generator</Name>
-    <Synchronization>Synchronous</Synchronization>
-    <Type>10002</Type>
-    <SequenceNumber>1001</SequenceNumber>
-    <Url/>
-    <Assembly>Microsoft.Office.DocumentManagement, Version=15.0.0.0, Culture=neutral, PublicKeyToken=71e9bce111e9429c</Assembly>
-    <Class>Microsoft.Office.DocumentManagement.Internal.DocIdHandler</Class>
-    <Data/>
-    <Filter/>
-  </Receiver>
-  <Receiver>
-    <Name>Document ID Generator</Name>
-    <Synchronization>Synchronous</Synchronization>
-    <Type>10004</Type>
-    <SequenceNumber>1002</SequenceNumber>
-    <Url/>
-    <Assembly>Microsoft.Office.DocumentManagement, Version=15.0.0.0, Culture=neutral, PublicKeyToken=71e9bce111e9429c</Assembly>
-    <Class>Microsoft.Office.DocumentManagement.Internal.DocIdHandler</Class>
-    <Data/>
-    <Filter/>
-  </Receiver>
-  <Receiver>
-    <Name>Document ID Generator</Name>
-    <Synchronization>Synchronous</Synchronization>
-    <Type>10006</Type>
-    <SequenceNumber>1003</SequenceNumber>
-    <Url/>
-    <Assembly>Microsoft.Office.DocumentManagement, Version=15.0.0.0, Culture=neutral, PublicKeyToken=71e9bce111e9429c</Assembly>
-    <Class>Microsoft.Office.DocumentManagement.Internal.DocIdHandler</Class>
-    <Data/>
-    <Filter/>
-  </Receiver>
-</spe:Receivers>
-</file>
-
 <file path=customXml/item6.xml><?xml version="1.0" encoding="utf-8"?>
 <b:Sources xmlns:b="http://schemas.openxmlformats.org/officeDocument/2006/bibliography" xmlns="http://schemas.openxmlformats.org/officeDocument/2006/bibliography" SelectedStyle="\APA.XSL" StyleName="APA"/>
 </file>
@@ -30994,6 +31249,14 @@
 </file>
 
 <file path=customXml/itemProps2.xml><?xml version="1.0" encoding="utf-8"?>
+<ds:datastoreItem xmlns:ds="http://schemas.openxmlformats.org/officeDocument/2006/customXml" ds:itemID="{910EA325-BFD3-40A7-B49F-A40A5596D5CE}">
+  <ds:schemaRefs>
+    <ds:schemaRef ds:uri="http://schemas.microsoft.com/sharepoint/v3/contenttype/forms"/>
+  </ds:schemaRefs>
+</ds:datastoreItem>
+</file>
+
+<file path=customXml/itemProps3.xml><?xml version="1.0" encoding="utf-8"?>
 <ds:datastoreItem xmlns:ds="http://schemas.openxmlformats.org/officeDocument/2006/customXml" ds:itemID="{AED05E43-12FF-4C22-A572-6E3D13391423}">
   <ds:schemaRefs>
     <ds:schemaRef ds:uri="http://purl.org/dc/terms/"/>
@@ -31009,15 +31272,15 @@
 </ds:datastoreItem>
 </file>
 
-<file path=customXml/itemProps3.xml><?xml version="1.0" encoding="utf-8"?>
-<ds:datastoreItem xmlns:ds="http://schemas.openxmlformats.org/officeDocument/2006/customXml" ds:itemID="{910EA325-BFD3-40A7-B49F-A40A5596D5CE}">
+<file path=customXml/itemProps4.xml><?xml version="1.0" encoding="utf-8"?>
+<ds:datastoreItem xmlns:ds="http://schemas.openxmlformats.org/officeDocument/2006/customXml" ds:itemID="{49460428-1AD0-4996-925D-413CBDC34A63}">
   <ds:schemaRefs>
-    <ds:schemaRef ds:uri="http://schemas.microsoft.com/sharepoint/v3/contenttype/forms"/>
+    <ds:schemaRef ds:uri="http://schemas.microsoft.com/sharepoint/events"/>
   </ds:schemaRefs>
 </ds:datastoreItem>
 </file>
 
-<file path=customXml/itemProps4.xml><?xml version="1.0" encoding="utf-8"?>
+<file path=customXml/itemProps5.xml><?xml version="1.0" encoding="utf-8"?>
 <ds:datastoreItem xmlns:ds="http://schemas.openxmlformats.org/officeDocument/2006/customXml" ds:itemID="{13266967-2D35-400B-B8E2-937B01228E09}">
   <ds:schemaRefs>
     <ds:schemaRef ds:uri="http://schemas.microsoft.com/office/2006/metadata/contentType"/>
@@ -31035,16 +31298,8 @@
 </ds:datastoreItem>
 </file>
 
-<file path=customXml/itemProps5.xml><?xml version="1.0" encoding="utf-8"?>
-<ds:datastoreItem xmlns:ds="http://schemas.openxmlformats.org/officeDocument/2006/customXml" ds:itemID="{49460428-1AD0-4996-925D-413CBDC34A63}">
-  <ds:schemaRefs>
-    <ds:schemaRef ds:uri="http://schemas.microsoft.com/sharepoint/events"/>
-  </ds:schemaRefs>
-</ds:datastoreItem>
-</file>
-
 <file path=customXml/itemProps6.xml><?xml version="1.0" encoding="utf-8"?>
-<ds:datastoreItem xmlns:ds="http://schemas.openxmlformats.org/officeDocument/2006/customXml" ds:itemID="{35406DC8-BD65-4571-8A63-96321CBF6A45}">
+<ds:datastoreItem xmlns:ds="http://schemas.openxmlformats.org/officeDocument/2006/customXml" ds:itemID="{AB16A40B-ACAA-41E4-9327-08F6087A0488}">
   <ds:schemaRefs>
     <ds:schemaRef ds:uri="http://schemas.openxmlformats.org/officeDocument/2006/bibliography"/>
   </ds:schemaRefs>

</xml_diff>

<commit_message>
Description of the [queue]/max_jobs_per_client parameter is added. JIRA: CXX-11138
</commit_message>
<xml_diff>
--- a/misc/NetSchedule Server Overview.docx
+++ b/misc/NetSchedule Server Overview.docx
@@ -1,6 +1,6 @@
 
 <file path=word/document.xml><?xml version="1.0" encoding="utf-8"?>
-<w:document xmlns:wpc="http://schemas.microsoft.com/office/word/2010/wordprocessingCanvas" xmlns:cx="http://schemas.microsoft.com/office/drawing/2014/chartex" xmlns:cx1="http://schemas.microsoft.com/office/drawing/2015/9/8/chartex" xmlns:cx2="http://schemas.microsoft.com/office/drawing/2015/10/21/chartex" xmlns:cx3="http://schemas.microsoft.com/office/drawing/2016/5/9/chartex" xmlns:cx4="http://schemas.microsoft.com/office/drawing/2016/5/10/chartex" xmlns:cx5="http://schemas.microsoft.com/office/drawing/2016/5/11/chartex" xmlns:mc="http://schemas.openxmlformats.org/markup-compatibility/2006" xmlns:o="urn:schemas-microsoft-com:office:office" xmlns:r="http://schemas.openxmlformats.org/officeDocument/2006/relationships" xmlns:m="http://schemas.openxmlformats.org/officeDocument/2006/math" xmlns:v="urn:schemas-microsoft-com:vml" xmlns:wp14="http://schemas.microsoft.com/office/word/2010/wordprocessingDrawing" xmlns:wp="http://schemas.openxmlformats.org/drawingml/2006/wordprocessingDrawing" xmlns:w10="urn:schemas-microsoft-com:office:word" xmlns:w="http://schemas.openxmlformats.org/wordprocessingml/2006/main" xmlns:w14="http://schemas.microsoft.com/office/word/2010/wordml" xmlns:w15="http://schemas.microsoft.com/office/word/2012/wordml" xmlns:w16se="http://schemas.microsoft.com/office/word/2015/wordml/symex" xmlns:wpg="http://schemas.microsoft.com/office/word/2010/wordprocessingGroup" xmlns:wpi="http://schemas.microsoft.com/office/word/2010/wordprocessingInk" xmlns:wne="http://schemas.microsoft.com/office/word/2006/wordml" xmlns:wps="http://schemas.microsoft.com/office/word/2010/wordprocessingShape" mc:Ignorable="w14 w15 w16se wp14">
+<w:document xmlns:wpc="http://schemas.microsoft.com/office/word/2010/wordprocessingCanvas" xmlns:cx="http://schemas.microsoft.com/office/drawing/2014/chartex" xmlns:cx1="http://schemas.microsoft.com/office/drawing/2015/9/8/chartex" xmlns:cx2="http://schemas.microsoft.com/office/drawing/2015/10/21/chartex" xmlns:cx3="http://schemas.microsoft.com/office/drawing/2016/5/9/chartex" xmlns:cx4="http://schemas.microsoft.com/office/drawing/2016/5/10/chartex" xmlns:cx5="http://schemas.microsoft.com/office/drawing/2016/5/11/chartex" xmlns:cx6="http://schemas.microsoft.com/office/drawing/2016/5/12/chartex" xmlns:cx7="http://schemas.microsoft.com/office/drawing/2016/5/13/chartex" xmlns:cx8="http://schemas.microsoft.com/office/drawing/2016/5/14/chartex" xmlns:mc="http://schemas.openxmlformats.org/markup-compatibility/2006" xmlns:aink="http://schemas.microsoft.com/office/drawing/2016/ink" xmlns:am3d="http://schemas.microsoft.com/office/drawing/2017/model3d" xmlns:o="urn:schemas-microsoft-com:office:office" xmlns:r="http://schemas.openxmlformats.org/officeDocument/2006/relationships" xmlns:m="http://schemas.openxmlformats.org/officeDocument/2006/math" xmlns:v="urn:schemas-microsoft-com:vml" xmlns:wp14="http://schemas.microsoft.com/office/word/2010/wordprocessingDrawing" xmlns:wp="http://schemas.openxmlformats.org/drawingml/2006/wordprocessingDrawing" xmlns:w10="urn:schemas-microsoft-com:office:word" xmlns:w="http://schemas.openxmlformats.org/wordprocessingml/2006/main" xmlns:w14="http://schemas.microsoft.com/office/word/2010/wordml" xmlns:w15="http://schemas.microsoft.com/office/word/2012/wordml" xmlns:w16cid="http://schemas.microsoft.com/office/word/2016/wordml/cid" xmlns:w16se="http://schemas.microsoft.com/office/word/2015/wordml/symex" xmlns:wpg="http://schemas.microsoft.com/office/word/2010/wordprocessingGroup" xmlns:wpi="http://schemas.microsoft.com/office/word/2010/wordprocessingInk" xmlns:wne="http://schemas.microsoft.com/office/word/2006/wordml" xmlns:wps="http://schemas.microsoft.com/office/word/2010/wordprocessingShape" mc:Ignorable="w14 w15 w16se w16cid wp14">
   <w:body>
     <w:sdt>
       <w:sdtPr>
@@ -100,6 +100,7 @@
                 <w:dataBinding w:prefixMappings="xmlns:ns0='http://schemas.openxmlformats.org/package/2006/metadata/core-properties' xmlns:ns1='http://purl.org/dc/elements/1.1/'" w:xpath="/ns0:coreProperties[1]/ns1:title[1]" w:storeItemID="{6C3C8BC8-F283-45AE-878A-BAB7291924A1}"/>
                 <w:text/>
               </w:sdtPr>
+              <w:sdtEndPr/>
               <w:sdtContent>
                 <w:tc>
                   <w:tcPr>
@@ -149,6 +150,7 @@
                 <w:dataBinding w:prefixMappings="xmlns:ns0='http://schemas.openxmlformats.org/package/2006/metadata/core-properties' xmlns:ns1='http://purl.org/dc/elements/1.1/'" w:xpath="/ns0:coreProperties[1]/ns1:subject[1]" w:storeItemID="{6C3C8BC8-F283-45AE-878A-BAB7291924A1}"/>
                 <w:text/>
               </w:sdtPr>
+              <w:sdtEndPr/>
               <w:sdtContent>
                 <w:tc>
                   <w:tcPr>
@@ -215,6 +217,7 @@
                 <w:dataBinding w:prefixMappings="xmlns:ns0='http://schemas.openxmlformats.org/package/2006/metadata/core-properties' xmlns:ns1='http://purl.org/dc/elements/1.1/'" w:xpath="/ns0:coreProperties[1]/ns1:creator[1]" w:storeItemID="{6C3C8BC8-F283-45AE-878A-BAB7291924A1}"/>
                 <w:text/>
               </w:sdtPr>
+              <w:sdtEndPr/>
               <w:sdtContent>
                 <w:tc>
                   <w:tcPr>
@@ -263,6 +266,7 @@
                   <w:calendar w:val="gregorian"/>
                 </w:date>
               </w:sdtPr>
+              <w:sdtEndPr/>
               <w:sdtContent>
                 <w:tc>
                   <w:tcPr>
@@ -291,10 +295,7 @@
             </w:sdt>
           </w:tr>
         </w:tbl>
-        <w:p>
-          <w:bookmarkStart w:id="0" w:name="_GoBack"/>
-          <w:bookmarkEnd w:id="0"/>
-        </w:p>
+        <w:p/>
         <w:p/>
         <w:tbl>
           <w:tblPr>
@@ -313,6 +314,7 @@
                 <w:dataBinding w:prefixMappings="xmlns:ns0='http://schemas.microsoft.com/office/2006/coverPageProps'" w:xpath="/ns0:CoverPageProperties[1]/ns0:Abstract[1]" w:storeItemID="{55AF091B-3C7A-41E3-B477-F2FDAA23CFDA}"/>
                 <w:text/>
               </w:sdtPr>
+              <w:sdtEndPr/>
               <w:sdtContent>
                 <w:tc>
                   <w:tcPr>
@@ -326,7 +328,7 @@
                       <w:t>Document version: 1.3</w:t>
                     </w:r>
                     <w:r>
-                      <w:t>5</w:t>
+                      <w:t>6</w:t>
                     </w:r>
                   </w:p>
                 </w:tc>
@@ -2197,6 +2199,58 @@
             <w:r>
               <w:t>Adding virtual scopes feature description.</w:t>
             </w:r>
+          </w:p>
+        </w:tc>
+      </w:tr>
+      <w:tr>
+        <w:tc>
+          <w:tcPr>
+            <w:tcW w:w="1008" w:type="dxa"/>
+          </w:tcPr>
+          <w:p>
+            <w:r>
+              <w:t>1.36</w:t>
+            </w:r>
+          </w:p>
+        </w:tc>
+        <w:tc>
+          <w:tcPr>
+            <w:tcW w:w="1710" w:type="dxa"/>
+          </w:tcPr>
+          <w:p>
+            <w:r>
+              <w:t>February 10, 2020</w:t>
+            </w:r>
+          </w:p>
+        </w:tc>
+        <w:tc>
+          <w:tcPr>
+            <w:tcW w:w="2250" w:type="dxa"/>
+          </w:tcPr>
+          <w:p>
+            <w:r>
+              <w:t>Sergey Satskiy</w:t>
+            </w:r>
+          </w:p>
+        </w:tc>
+        <w:tc>
+          <w:tcPr>
+            <w:tcW w:w="4608" w:type="dxa"/>
+          </w:tcPr>
+          <w:p>
+            <w:r>
+              <w:t>Adding [queue]/</w:t>
+            </w:r>
+            <w:proofErr w:type="spellStart"/>
+            <w:r>
+              <w:t>max_jobs_per_client</w:t>
+            </w:r>
+            <w:proofErr w:type="spellEnd"/>
+            <w:r>
+              <w:t xml:space="preserve"> parameter for NS 4.41.2</w:t>
+            </w:r>
+            <w:bookmarkStart w:id="0" w:name="_GoBack"/>
+            <w:bookmarkEnd w:id="0"/>
           </w:p>
         </w:tc>
       </w:tr>
@@ -5040,7 +5094,7 @@
           <v:shape id="_x0000_i1025" type="#_x0000_t75" style="width:418.5pt;height:238.5pt" o:ole="">
             <v:imagedata r:id="rId11" o:title=""/>
           </v:shape>
-          <o:OLEObject Type="Embed" ProgID="Visio.Drawing.11" ShapeID="_x0000_i1025" DrawAspect="Content" ObjectID="_1564309679" r:id="rId12"/>
+          <o:OLEObject Type="Embed" ProgID="Visio.Drawing.11" ShapeID="_x0000_i1025" DrawAspect="Content" ObjectID="_1642846599" r:id="rId12"/>
         </w:object>
       </w:r>
     </w:p>
@@ -5449,7 +5503,7 @@
           <v:shape id="_x0000_i1026" type="#_x0000_t75" style="width:337.5pt;height:249.75pt" o:ole="">
             <v:imagedata r:id="rId14" o:title=""/>
           </v:shape>
-          <o:OLEObject Type="Embed" ProgID="Visio.Drawing.11" ShapeID="_x0000_i1026" DrawAspect="Content" ObjectID="_1564309680" r:id="rId15"/>
+          <o:OLEObject Type="Embed" ProgID="Visio.Drawing.11" ShapeID="_x0000_i1026" DrawAspect="Content" ObjectID="_1642846600" r:id="rId15"/>
         </w:object>
       </w:r>
     </w:p>
@@ -5526,7 +5580,7 @@
           <v:shape id="_x0000_i1027" type="#_x0000_t75" style="width:93pt;height:301.5pt" o:ole="">
             <v:imagedata r:id="rId16" o:title=""/>
           </v:shape>
-          <o:OLEObject Type="Embed" ProgID="Visio.Drawing.11" ShapeID="_x0000_i1027" DrawAspect="Content" ObjectID="_1564309681" r:id="rId17"/>
+          <o:OLEObject Type="Embed" ProgID="Visio.Drawing.11" ShapeID="_x0000_i1027" DrawAspect="Content" ObjectID="_1642846601" r:id="rId17"/>
         </w:object>
       </w:r>
     </w:p>
@@ -5620,7 +5674,7 @@
           <v:shape id="_x0000_i1028" type="#_x0000_t75" style="width:442.5pt;height:317.25pt" o:ole="">
             <v:imagedata r:id="rId18" o:title=""/>
           </v:shape>
-          <o:OLEObject Type="Embed" ProgID="Visio.Drawing.11" ShapeID="_x0000_i1028" DrawAspect="Content" ObjectID="_1564309682" r:id="rId19"/>
+          <o:OLEObject Type="Embed" ProgID="Visio.Drawing.11" ShapeID="_x0000_i1028" DrawAspect="Content" ObjectID="_1642846602" r:id="rId19"/>
         </w:object>
       </w:r>
     </w:p>
@@ -5893,15 +5947,7 @@
         <w:jc w:val="both"/>
       </w:pPr>
       <w:r>
-        <w:t xml:space="preserve">When a job is in the </w:t>
-      </w:r>
-      <w:proofErr w:type="gramStart"/>
-      <w:r>
-        <w:t>Done</w:t>
-      </w:r>
-      <w:proofErr w:type="gramEnd"/>
-      <w:r>
-        <w:t xml:space="preserve"> </w:t>
+        <w:t xml:space="preserve">When a job is in the Done </w:t>
       </w:r>
       <w:r>
         <w:t xml:space="preserve">or Failed </w:t>
@@ -6577,7 +6623,7 @@
           <v:shape id="_x0000_i1029" type="#_x0000_t75" style="width:293.25pt;height:207.75pt" o:ole="">
             <v:imagedata r:id="rId20" o:title=""/>
           </v:shape>
-          <o:OLEObject Type="Embed" ProgID="Visio.Drawing.11" ShapeID="_x0000_i1029" DrawAspect="Content" ObjectID="_1564309683" r:id="rId21"/>
+          <o:OLEObject Type="Embed" ProgID="Visio.Drawing.11" ShapeID="_x0000_i1029" DrawAspect="Content" ObjectID="_1642846603" r:id="rId21"/>
         </w:object>
       </w:r>
     </w:p>
@@ -14894,6 +14940,68 @@
           </w:p>
         </w:tc>
       </w:tr>
+      <w:tr>
+        <w:tc>
+          <w:tcPr>
+            <w:tcW w:w="3631" w:type="dxa"/>
+          </w:tcPr>
+          <w:p>
+            <w:pPr>
+              <w:jc w:val="both"/>
+            </w:pPr>
+            <w:proofErr w:type="spellStart"/>
+            <w:r>
+              <w:t>max_jobs_per_queue</w:t>
+            </w:r>
+            <w:proofErr w:type="spellEnd"/>
+          </w:p>
+        </w:tc>
+        <w:tc>
+          <w:tcPr>
+            <w:tcW w:w="5945" w:type="dxa"/>
+          </w:tcPr>
+          <w:p>
+            <w:pPr>
+              <w:jc w:val="both"/>
+            </w:pPr>
+            <w:r>
+              <w:t xml:space="preserve">If not </w:t>
+            </w:r>
+            <w:proofErr w:type="gramStart"/>
+            <w:r>
+              <w:t>zero</w:t>
+            </w:r>
+            <w:proofErr w:type="gramEnd"/>
+            <w:r>
+              <w:t xml:space="preserve"> then a job will be given to a worker node only if the number of currently running jobs submitted by the job client </w:t>
+            </w:r>
+            <w:proofErr w:type="spellStart"/>
+            <w:r>
+              <w:t>ip</w:t>
+            </w:r>
+            <w:proofErr w:type="spellEnd"/>
+            <w:r>
+              <w:t xml:space="preserve"> is less than configured.</w:t>
+            </w:r>
+          </w:p>
+          <w:p>
+            <w:pPr>
+              <w:jc w:val="both"/>
+            </w:pPr>
+            <w:r>
+              <w:t>Default: 0 (integer)</w:t>
+            </w:r>
+          </w:p>
+          <w:p>
+            <w:pPr>
+              <w:jc w:val="both"/>
+            </w:pPr>
+            <w:r>
+              <w:t>Introduced in NetSchedule 4.41.2</w:t>
+            </w:r>
+          </w:p>
+        </w:tc>
+      </w:tr>
     </w:tbl>
     <w:p>
       <w:pPr>
@@ -14974,6 +15082,7 @@
               <w:jc w:val="center"/>
             </w:pPr>
             <w:r>
+              <w:lastRenderedPageBreak/>
               <w:t>Value</w:t>
             </w:r>
           </w:p>
@@ -15033,7 +15142,6 @@
               <w:jc w:val="both"/>
             </w:pPr>
             <w:r>
-              <w:lastRenderedPageBreak/>
               <w:t>F integer, number of used FD in the HEALTH report instead the real usage</w:t>
             </w:r>
             <w:r>
@@ -15044,13 +15152,8 @@
             <w:pPr>
               <w:jc w:val="both"/>
             </w:pPr>
-            <w:proofErr w:type="spellStart"/>
-            <w:r>
-              <w:t>Ff</w:t>
-            </w:r>
-            <w:proofErr w:type="spellEnd"/>
-            <w:r>
-              <w:t xml:space="preserve"> integer, frequency with which the corresponding event is emulated; zero means never; 1 means every time; 2 means every other time; etc. It's optional, default is: 1 (every time)</w:t>
+            <w:r>
+              <w:t>Ff integer, frequency with which the corresponding event is emulated; zero means never; 1 means every time; 2 means every other time; etc. It's optional, default is: 1 (every time)</w:t>
             </w:r>
           </w:p>
           <w:p>
@@ -15090,7 +15193,6 @@
             </w:pPr>
             <w:proofErr w:type="spellStart"/>
             <w:r>
-              <w:lastRenderedPageBreak/>
               <w:t>mem_report</w:t>
             </w:r>
             <w:proofErr w:type="spellEnd"/>
@@ -15514,6 +15616,7 @@
               <w:jc w:val="both"/>
             </w:pPr>
             <w:r>
+              <w:lastRenderedPageBreak/>
               <w:t>Ab-</w:t>
             </w:r>
             <w:proofErr w:type="gramStart"/>
@@ -28329,7 +28432,7 @@
 </file>
 
 <file path=word/numbering.xml><?xml version="1.0" encoding="utf-8"?>
-<w:numbering xmlns:wpc="http://schemas.microsoft.com/office/word/2010/wordprocessingCanvas" xmlns:cx="http://schemas.microsoft.com/office/drawing/2014/chartex" xmlns:cx1="http://schemas.microsoft.com/office/drawing/2015/9/8/chartex" xmlns:cx2="http://schemas.microsoft.com/office/drawing/2015/10/21/chartex" xmlns:cx3="http://schemas.microsoft.com/office/drawing/2016/5/9/chartex" xmlns:cx4="http://schemas.microsoft.com/office/drawing/2016/5/10/chartex" xmlns:cx5="http://schemas.microsoft.com/office/drawing/2016/5/11/chartex" xmlns:mc="http://schemas.openxmlformats.org/markup-compatibility/2006" xmlns:o="urn:schemas-microsoft-com:office:office" xmlns:r="http://schemas.openxmlformats.org/officeDocument/2006/relationships" xmlns:m="http://schemas.openxmlformats.org/officeDocument/2006/math" xmlns:v="urn:schemas-microsoft-com:vml" xmlns:wp14="http://schemas.microsoft.com/office/word/2010/wordprocessingDrawing" xmlns:wp="http://schemas.openxmlformats.org/drawingml/2006/wordprocessingDrawing" xmlns:w10="urn:schemas-microsoft-com:office:word" xmlns:w="http://schemas.openxmlformats.org/wordprocessingml/2006/main" xmlns:w14="http://schemas.microsoft.com/office/word/2010/wordml" xmlns:w15="http://schemas.microsoft.com/office/word/2012/wordml" xmlns:w16se="http://schemas.microsoft.com/office/word/2015/wordml/symex" xmlns:wpg="http://schemas.microsoft.com/office/word/2010/wordprocessingGroup" xmlns:wpi="http://schemas.microsoft.com/office/word/2010/wordprocessingInk" xmlns:wne="http://schemas.microsoft.com/office/word/2006/wordml" xmlns:wps="http://schemas.microsoft.com/office/word/2010/wordprocessingShape" mc:Ignorable="w14 w15 w16se wp14">
+<w:numbering xmlns:wpc="http://schemas.microsoft.com/office/word/2010/wordprocessingCanvas" xmlns:cx="http://schemas.microsoft.com/office/drawing/2014/chartex" xmlns:cx1="http://schemas.microsoft.com/office/drawing/2015/9/8/chartex" xmlns:cx2="http://schemas.microsoft.com/office/drawing/2015/10/21/chartex" xmlns:cx3="http://schemas.microsoft.com/office/drawing/2016/5/9/chartex" xmlns:cx4="http://schemas.microsoft.com/office/drawing/2016/5/10/chartex" xmlns:cx5="http://schemas.microsoft.com/office/drawing/2016/5/11/chartex" xmlns:cx6="http://schemas.microsoft.com/office/drawing/2016/5/12/chartex" xmlns:cx7="http://schemas.microsoft.com/office/drawing/2016/5/13/chartex" xmlns:cx8="http://schemas.microsoft.com/office/drawing/2016/5/14/chartex" xmlns:mc="http://schemas.openxmlformats.org/markup-compatibility/2006" xmlns:aink="http://schemas.microsoft.com/office/drawing/2016/ink" xmlns:am3d="http://schemas.microsoft.com/office/drawing/2017/model3d" xmlns:o="urn:schemas-microsoft-com:office:office" xmlns:r="http://schemas.openxmlformats.org/officeDocument/2006/relationships" xmlns:m="http://schemas.openxmlformats.org/officeDocument/2006/math" xmlns:v="urn:schemas-microsoft-com:vml" xmlns:wp14="http://schemas.microsoft.com/office/word/2010/wordprocessingDrawing" xmlns:wp="http://schemas.openxmlformats.org/drawingml/2006/wordprocessingDrawing" xmlns:w10="urn:schemas-microsoft-com:office:word" xmlns:w="http://schemas.openxmlformats.org/wordprocessingml/2006/main" xmlns:w14="http://schemas.microsoft.com/office/word/2010/wordml" xmlns:w15="http://schemas.microsoft.com/office/word/2012/wordml" xmlns:w16cid="http://schemas.microsoft.com/office/word/2016/wordml/cid" xmlns:w16se="http://schemas.microsoft.com/office/word/2015/wordml/symex" xmlns:wpg="http://schemas.microsoft.com/office/word/2010/wordprocessingGroup" xmlns:wpi="http://schemas.microsoft.com/office/word/2010/wordprocessingInk" xmlns:wne="http://schemas.microsoft.com/office/word/2006/wordml" xmlns:wps="http://schemas.microsoft.com/office/word/2010/wordprocessingShape" mc:Ignorable="w14 w15 w16se w16cid wp14">
   <w:abstractNum w:abstractNumId="0" w15:restartNumberingAfterBreak="0">
     <w:nsid w:val="09066918"/>
     <w:multiLevelType w:val="hybridMultilevel"/>
@@ -30074,7 +30177,7 @@
 </file>
 
 <file path=word/styles.xml><?xml version="1.0" encoding="utf-8"?>
-<w:styles xmlns:mc="http://schemas.openxmlformats.org/markup-compatibility/2006" xmlns:r="http://schemas.openxmlformats.org/officeDocument/2006/relationships" xmlns:w="http://schemas.openxmlformats.org/wordprocessingml/2006/main" xmlns:w14="http://schemas.microsoft.com/office/word/2010/wordml" xmlns:w15="http://schemas.microsoft.com/office/word/2012/wordml" xmlns:w16se="http://schemas.microsoft.com/office/word/2015/wordml/symex" mc:Ignorable="w14 w15 w16se">
+<w:styles xmlns:mc="http://schemas.openxmlformats.org/markup-compatibility/2006" xmlns:r="http://schemas.openxmlformats.org/officeDocument/2006/relationships" xmlns:w="http://schemas.openxmlformats.org/wordprocessingml/2006/main" xmlns:w14="http://schemas.microsoft.com/office/word/2010/wordml" xmlns:w15="http://schemas.microsoft.com/office/word/2012/wordml" xmlns:w16cid="http://schemas.microsoft.com/office/word/2016/wordml/cid" xmlns:w16se="http://schemas.microsoft.com/office/word/2015/wordml/symex" mc:Ignorable="w14 w15 w16se w16cid">
   <w:docDefaults>
     <w:rPrDefault>
       <w:rPr>
@@ -30090,7 +30193,7 @@
       </w:pPr>
     </w:pPrDefault>
   </w:docDefaults>
-  <w:latentStyles w:defLockedState="0" w:defUIPriority="99" w:defSemiHidden="0" w:defUnhideWhenUsed="0" w:defQFormat="0" w:count="374">
+  <w:latentStyles w:defLockedState="0" w:defUIPriority="99" w:defSemiHidden="0" w:defUnhideWhenUsed="0" w:defQFormat="0" w:count="375">
     <w:lsdException w:name="Normal" w:uiPriority="0" w:qFormat="1"/>
     <w:lsdException w:name="heading 1" w:uiPriority="9" w:qFormat="1"/>
     <w:lsdException w:name="heading 2" w:semiHidden="1" w:uiPriority="9" w:unhideWhenUsed="1" w:qFormat="1"/>
@@ -30240,11 +30343,10 @@
     <w:lsdException w:name="Table Professional" w:semiHidden="1" w:unhideWhenUsed="1"/>
     <w:lsdException w:name="Table Subtle 1" w:semiHidden="1" w:unhideWhenUsed="1"/>
     <w:lsdException w:name="Table Subtle 2" w:semiHidden="1" w:unhideWhenUsed="1"/>
+    <w:lsdException w:name="Table Web 1" w:semiHidden="1" w:unhideWhenUsed="1"/>
     <w:lsdException w:name="Table Web 2" w:semiHidden="1" w:unhideWhenUsed="1"/>
-    <w:lsdException w:name="Table Web 3" w:semiHidden="1" w:unhideWhenUsed="1"/>
     <w:lsdException w:name="Balloon Text" w:semiHidden="1" w:unhideWhenUsed="1"/>
     <w:lsdException w:name="Table Grid" w:uiPriority="59"/>
-    <w:lsdException w:name="Table Theme" w:semiHidden="1" w:unhideWhenUsed="1"/>
     <w:lsdException w:name="Placeholder Text" w:semiHidden="1"/>
     <w:lsdException w:name="No Spacing" w:uiPriority="1" w:qFormat="1"/>
     <w:lsdException w:name="Light Shading" w:uiPriority="60"/>
@@ -30463,6 +30565,7 @@
     <w:lsdException w:name="Mention" w:semiHidden="1" w:unhideWhenUsed="1"/>
     <w:lsdException w:name="Smart Hyperlink" w:semiHidden="1" w:unhideWhenUsed="1"/>
     <w:lsdException w:name="Hashtag" w:semiHidden="1" w:unhideWhenUsed="1"/>
+    <w:lsdException w:name="Unresolved Mention" w:semiHidden="1" w:unhideWhenUsed="1"/>
   </w:latentStyles>
   <w:style w:type="paragraph" w:default="1" w:styleId="Normal">
     <w:name w:val="Normal"/>
@@ -31012,7 +31115,7 @@
 <file path=customXml/item1.xml><?xml version="1.0" encoding="utf-8"?>
 <CoverPageProperties xmlns="http://schemas.microsoft.com/office/2006/coverPageProps">
   <PublishDate>2012-02-08T00:00:00</PublishDate>
-  <Abstract>Document version: 1.35</Abstract>
+  <Abstract>Document version: 1.36</Abstract>
   <CompanyAddress/>
   <CompanyPhone/>
   <CompanyFax/>
@@ -31030,68 +31133,6 @@
 </file>
 
 <file path=customXml/item3.xml><?xml version="1.0" encoding="utf-8"?>
-<p:properties xmlns:p="http://schemas.microsoft.com/office/2006/metadata/properties" xmlns:xsi="http://www.w3.org/2001/XMLSchema-instance">
-  <documentManagement>
-    <_dlc_DocId xmlns="bebfb516-47c3-42bf-8695-c627e02fd07c">RP5EP2USD5DN-418-9</_dlc_DocId>
-    <_dlc_DocIdUrl xmlns="bebfb516-47c3-42bf-8695-c627e02fd07c">
-      <Url>https://sp.ncbi.nlm.nih.gov/IEB/ISS/_layouts/15/DocIdRedir.aspx?ID=RP5EP2USD5DN-418-9</Url>
-      <Description>RP5EP2USD5DN-418-9</Description>
-    </_dlc_DocIdUrl>
-  </documentManagement>
-</p:properties>
-</file>
-
-<file path=customXml/item4.xml><?xml version="1.0" encoding="utf-8"?>
-<?mso-contentType ?>
-<spe:Receivers xmlns:spe="http://schemas.microsoft.com/sharepoint/events">
-  <Receiver>
-    <Name>Document ID Generator</Name>
-    <Synchronization>Synchronous</Synchronization>
-    <Type>10001</Type>
-    <SequenceNumber>1000</SequenceNumber>
-    <Url/>
-    <Assembly>Microsoft.Office.DocumentManagement, Version=15.0.0.0, Culture=neutral, PublicKeyToken=71e9bce111e9429c</Assembly>
-    <Class>Microsoft.Office.DocumentManagement.Internal.DocIdHandler</Class>
-    <Data/>
-    <Filter/>
-  </Receiver>
-  <Receiver>
-    <Name>Document ID Generator</Name>
-    <Synchronization>Synchronous</Synchronization>
-    <Type>10002</Type>
-    <SequenceNumber>1001</SequenceNumber>
-    <Url/>
-    <Assembly>Microsoft.Office.DocumentManagement, Version=15.0.0.0, Culture=neutral, PublicKeyToken=71e9bce111e9429c</Assembly>
-    <Class>Microsoft.Office.DocumentManagement.Internal.DocIdHandler</Class>
-    <Data/>
-    <Filter/>
-  </Receiver>
-  <Receiver>
-    <Name>Document ID Generator</Name>
-    <Synchronization>Synchronous</Synchronization>
-    <Type>10004</Type>
-    <SequenceNumber>1002</SequenceNumber>
-    <Url/>
-    <Assembly>Microsoft.Office.DocumentManagement, Version=15.0.0.0, Culture=neutral, PublicKeyToken=71e9bce111e9429c</Assembly>
-    <Class>Microsoft.Office.DocumentManagement.Internal.DocIdHandler</Class>
-    <Data/>
-    <Filter/>
-  </Receiver>
-  <Receiver>
-    <Name>Document ID Generator</Name>
-    <Synchronization>Synchronous</Synchronization>
-    <Type>10006</Type>
-    <SequenceNumber>1003</SequenceNumber>
-    <Url/>
-    <Assembly>Microsoft.Office.DocumentManagement, Version=15.0.0.0, Culture=neutral, PublicKeyToken=71e9bce111e9429c</Assembly>
-    <Class>Microsoft.Office.DocumentManagement.Internal.DocIdHandler</Class>
-    <Data/>
-    <Filter/>
-  </Receiver>
-</spe:Receivers>
-</file>
-
-<file path=customXml/item5.xml><?xml version="1.0" encoding="utf-8"?>
 <ct:contentTypeSchema xmlns:ct="http://schemas.microsoft.com/office/2006/metadata/contentType" xmlns:ma="http://schemas.microsoft.com/office/2006/metadata/properties/metaAttributes" ct:_="" ma:_="" ma:contentTypeName="Document" ma:contentTypeID="0x010100804F0F871C92454BA582842CD3B861CB" ma:contentTypeVersion="1" ma:contentTypeDescription="Create a new document." ma:contentTypeScope="" ma:versionID="17108c8fb818525b19f04f03124d2db9">
   <xsd:schema xmlns:xsd="http://www.w3.org/2001/XMLSchema" xmlns:xs="http://www.w3.org/2001/XMLSchema" xmlns:p="http://schemas.microsoft.com/office/2006/metadata/properties" xmlns:ns2="bebfb516-47c3-42bf-8695-c627e02fd07c" targetNamespace="http://schemas.microsoft.com/office/2006/metadata/properties" ma:root="true" ma:fieldsID="1c56c5b5f1ead94acc500394bce569b3" ns2:_="">
     <xsd:import namespace="bebfb516-47c3-42bf-8695-c627e02fd07c"/>
@@ -31236,6 +31277,68 @@
 </ct:contentTypeSchema>
 </file>
 
+<file path=customXml/item4.xml><?xml version="1.0" encoding="utf-8"?>
+<?mso-contentType ?>
+<spe:Receivers xmlns:spe="http://schemas.microsoft.com/sharepoint/events">
+  <Receiver>
+    <Name>Document ID Generator</Name>
+    <Synchronization>Synchronous</Synchronization>
+    <Type>10001</Type>
+    <SequenceNumber>1000</SequenceNumber>
+    <Url/>
+    <Assembly>Microsoft.Office.DocumentManagement, Version=15.0.0.0, Culture=neutral, PublicKeyToken=71e9bce111e9429c</Assembly>
+    <Class>Microsoft.Office.DocumentManagement.Internal.DocIdHandler</Class>
+    <Data/>
+    <Filter/>
+  </Receiver>
+  <Receiver>
+    <Name>Document ID Generator</Name>
+    <Synchronization>Synchronous</Synchronization>
+    <Type>10002</Type>
+    <SequenceNumber>1001</SequenceNumber>
+    <Url/>
+    <Assembly>Microsoft.Office.DocumentManagement, Version=15.0.0.0, Culture=neutral, PublicKeyToken=71e9bce111e9429c</Assembly>
+    <Class>Microsoft.Office.DocumentManagement.Internal.DocIdHandler</Class>
+    <Data/>
+    <Filter/>
+  </Receiver>
+  <Receiver>
+    <Name>Document ID Generator</Name>
+    <Synchronization>Synchronous</Synchronization>
+    <Type>10004</Type>
+    <SequenceNumber>1002</SequenceNumber>
+    <Url/>
+    <Assembly>Microsoft.Office.DocumentManagement, Version=15.0.0.0, Culture=neutral, PublicKeyToken=71e9bce111e9429c</Assembly>
+    <Class>Microsoft.Office.DocumentManagement.Internal.DocIdHandler</Class>
+    <Data/>
+    <Filter/>
+  </Receiver>
+  <Receiver>
+    <Name>Document ID Generator</Name>
+    <Synchronization>Synchronous</Synchronization>
+    <Type>10006</Type>
+    <SequenceNumber>1003</SequenceNumber>
+    <Url/>
+    <Assembly>Microsoft.Office.DocumentManagement, Version=15.0.0.0, Culture=neutral, PublicKeyToken=71e9bce111e9429c</Assembly>
+    <Class>Microsoft.Office.DocumentManagement.Internal.DocIdHandler</Class>
+    <Data/>
+    <Filter/>
+  </Receiver>
+</spe:Receivers>
+</file>
+
+<file path=customXml/item5.xml><?xml version="1.0" encoding="utf-8"?>
+<p:properties xmlns:p="http://schemas.microsoft.com/office/2006/metadata/properties" xmlns:xsi="http://www.w3.org/2001/XMLSchema-instance">
+  <documentManagement>
+    <_dlc_DocId xmlns="bebfb516-47c3-42bf-8695-c627e02fd07c">RP5EP2USD5DN-418-9</_dlc_DocId>
+    <_dlc_DocIdUrl xmlns="bebfb516-47c3-42bf-8695-c627e02fd07c">
+      <Url>https://sp.ncbi.nlm.nih.gov/IEB/ISS/_layouts/15/DocIdRedir.aspx?ID=RP5EP2USD5DN-418-9</Url>
+      <Description>RP5EP2USD5DN-418-9</Description>
+    </_dlc_DocIdUrl>
+  </documentManagement>
+</p:properties>
+</file>
+
 <file path=customXml/item6.xml><?xml version="1.0" encoding="utf-8"?>
 <b:Sources xmlns:b="http://schemas.openxmlformats.org/officeDocument/2006/bibliography" xmlns="http://schemas.openxmlformats.org/officeDocument/2006/bibliography" SelectedStyle="\APA.XSL" StyleName="APA"/>
 </file>
@@ -31257,30 +31360,6 @@
 </file>
 
 <file path=customXml/itemProps3.xml><?xml version="1.0" encoding="utf-8"?>
-<ds:datastoreItem xmlns:ds="http://schemas.openxmlformats.org/officeDocument/2006/customXml" ds:itemID="{AED05E43-12FF-4C22-A572-6E3D13391423}">
-  <ds:schemaRefs>
-    <ds:schemaRef ds:uri="http://purl.org/dc/terms/"/>
-    <ds:schemaRef ds:uri="http://schemas.microsoft.com/office/2006/metadata/properties"/>
-    <ds:schemaRef ds:uri="http://purl.org/dc/dcmitype/"/>
-    <ds:schemaRef ds:uri="http://www.w3.org/XML/1998/namespace"/>
-    <ds:schemaRef ds:uri="http://schemas.microsoft.com/office/2006/documentManagement/types"/>
-    <ds:schemaRef ds:uri="http://purl.org/dc/elements/1.1/"/>
-    <ds:schemaRef ds:uri="http://schemas.openxmlformats.org/package/2006/metadata/core-properties"/>
-    <ds:schemaRef ds:uri="http://schemas.microsoft.com/office/infopath/2007/PartnerControls"/>
-    <ds:schemaRef ds:uri="bebfb516-47c3-42bf-8695-c627e02fd07c"/>
-  </ds:schemaRefs>
-</ds:datastoreItem>
-</file>
-
-<file path=customXml/itemProps4.xml><?xml version="1.0" encoding="utf-8"?>
-<ds:datastoreItem xmlns:ds="http://schemas.openxmlformats.org/officeDocument/2006/customXml" ds:itemID="{49460428-1AD0-4996-925D-413CBDC34A63}">
-  <ds:schemaRefs>
-    <ds:schemaRef ds:uri="http://schemas.microsoft.com/sharepoint/events"/>
-  </ds:schemaRefs>
-</ds:datastoreItem>
-</file>
-
-<file path=customXml/itemProps5.xml><?xml version="1.0" encoding="utf-8"?>
 <ds:datastoreItem xmlns:ds="http://schemas.openxmlformats.org/officeDocument/2006/customXml" ds:itemID="{13266967-2D35-400B-B8E2-937B01228E09}">
   <ds:schemaRefs>
     <ds:schemaRef ds:uri="http://schemas.microsoft.com/office/2006/metadata/contentType"/>
@@ -31298,8 +31377,32 @@
 </ds:datastoreItem>
 </file>
 
+<file path=customXml/itemProps4.xml><?xml version="1.0" encoding="utf-8"?>
+<ds:datastoreItem xmlns:ds="http://schemas.openxmlformats.org/officeDocument/2006/customXml" ds:itemID="{49460428-1AD0-4996-925D-413CBDC34A63}">
+  <ds:schemaRefs>
+    <ds:schemaRef ds:uri="http://schemas.microsoft.com/sharepoint/events"/>
+  </ds:schemaRefs>
+</ds:datastoreItem>
+</file>
+
+<file path=customXml/itemProps5.xml><?xml version="1.0" encoding="utf-8"?>
+<ds:datastoreItem xmlns:ds="http://schemas.openxmlformats.org/officeDocument/2006/customXml" ds:itemID="{AED05E43-12FF-4C22-A572-6E3D13391423}">
+  <ds:schemaRefs>
+    <ds:schemaRef ds:uri="http://purl.org/dc/terms/"/>
+    <ds:schemaRef ds:uri="http://schemas.microsoft.com/office/2006/metadata/properties"/>
+    <ds:schemaRef ds:uri="http://purl.org/dc/dcmitype/"/>
+    <ds:schemaRef ds:uri="http://www.w3.org/XML/1998/namespace"/>
+    <ds:schemaRef ds:uri="http://schemas.microsoft.com/office/2006/documentManagement/types"/>
+    <ds:schemaRef ds:uri="http://purl.org/dc/elements/1.1/"/>
+    <ds:schemaRef ds:uri="http://schemas.openxmlformats.org/package/2006/metadata/core-properties"/>
+    <ds:schemaRef ds:uri="http://schemas.microsoft.com/office/infopath/2007/PartnerControls"/>
+    <ds:schemaRef ds:uri="bebfb516-47c3-42bf-8695-c627e02fd07c"/>
+  </ds:schemaRefs>
+</ds:datastoreItem>
+</file>
+
 <file path=customXml/itemProps6.xml><?xml version="1.0" encoding="utf-8"?>
-<ds:datastoreItem xmlns:ds="http://schemas.openxmlformats.org/officeDocument/2006/customXml" ds:itemID="{AB16A40B-ACAA-41E4-9327-08F6087A0488}">
+<ds:datastoreItem xmlns:ds="http://schemas.openxmlformats.org/officeDocument/2006/customXml" ds:itemID="{463FED85-41E6-405C-8BD2-27823956EAE6}">
   <ds:schemaRefs>
     <ds:schemaRef ds:uri="http://schemas.openxmlformats.org/officeDocument/2006/bibliography"/>
   </ds:schemaRefs>

</xml_diff>